<commit_message>
Mise a jour du journal de travail
Ajout des entrés manquante + ajout de catégories
</commit_message>
<xml_diff>
--- a/Documentation/LHO - M5 - DT.docx
+++ b/Documentation/LHO - M5 - DT.docx
@@ -2539,7 +2539,12 @@
         </w:rPr>
         <w:t xml:space="preserve">Utilisation sur ordinateur, multi-plateforme</w:t>
       </w:r>
-      <w:r/>
+      <w:r>
+        <w:rPr>
+          <w:lang w:val="fr-CH"/>
+        </w:rPr>
+        <w:t xml:space="preserve"> (Windows, MacOS, Linux)</w:t>
+      </w:r>
       <w:r/>
     </w:p>
     <w:p>
@@ -2954,6 +2959,29 @@
     </w:p>
     <w:p>
       <w:pPr>
+        <w:pBdr/>
+        <w:spacing/>
+        <w:ind/>
+        <w:rPr/>
+      </w:pPr>
+      <w:r>
+        <w:rPr>
+          <w:highlight w:val="none"/>
+        </w:rPr>
+      </w:r>
+      <w:r>
+        <w:rPr>
+          <w:highlight w:val="none"/>
+        </w:rPr>
+      </w:r>
+      <w:r>
+        <w:rPr>
+          <w:highlight w:val="none"/>
+        </w:rPr>
+      </w:r>
+    </w:p>
+    <w:p>
+      <w:pPr>
         <w:pStyle w:val="951"/>
         <w:pBdr/>
         <w:spacing/>
@@ -3013,6 +3041,41 @@
           <w:lang w:val="fr-CH"/>
         </w:rPr>
         <w:t xml:space="preserve">guage de programmation orienté objet (OOP)</w:t>
+      </w:r>
+      <w:r/>
+    </w:p>
+    <w:p>
+      <w:pPr>
+        <w:pBdr/>
+        <w:shd w:val="nil"/>
+        <w:spacing/>
+        <w:ind/>
+        <w:rPr/>
+      </w:pPr>
+      <w:r>
+        <w:br w:type="page" w:clear="all"/>
+      </w:r>
+      <w:r/>
+      <w:r/>
+    </w:p>
+    <w:p>
+      <w:pPr>
+        <w:pBdr/>
+        <w:spacing/>
+        <w:ind/>
+        <w:rPr/>
+      </w:pPr>
+      <w:r>
+        <w:rPr>
+          <w:highlight w:val="none"/>
+          <w:lang w:val="fr-CH"/>
+        </w:rPr>
+      </w:r>
+      <w:r>
+        <w:rPr>
+          <w:highlight w:val="none"/>
+          <w:lang w:val="fr-CH"/>
+        </w:rPr>
       </w:r>
       <w:r>
         <w:rPr>

</xml_diff>

<commit_message>
Modification doc + README.md
Ajout du public cible

Ajout du lien vers la maquette interractive
</commit_message>
<xml_diff>
--- a/Documentation/LHO - M5 - DT.docx
+++ b/Documentation/LHO - M5 - DT.docx
@@ -571,7 +571,7 @@
           <w:r>
             <w:fldChar w:fldCharType="separate"/>
           </w:r>
-          <w:hyperlink w:anchor="_Toc221044914" w:history="1">
+          <w:hyperlink w:anchor="_Toc221055311" w:history="1">
             <w:r>
               <w:rPr>
                 <w:rStyle w:val="Lienhypertexte"/>
@@ -598,7 +598,7 @@
                 <w:noProof/>
                 <w:webHidden/>
               </w:rPr>
-              <w:instrText xml:space="preserve"> PAGEREF _Toc221044914 \h </w:instrText>
+              <w:instrText xml:space="preserve"> PAGEREF _Toc221055311 \h </w:instrText>
             </w:r>
             <w:r>
               <w:rPr>
@@ -645,7 +645,7 @@
               <w14:ligatures w14:val="standardContextual"/>
             </w:rPr>
           </w:pPr>
-          <w:hyperlink w:anchor="_Toc221044915" w:history="1">
+          <w:hyperlink w:anchor="_Toc221055312" w:history="1">
             <w:r>
               <w:rPr>
                 <w:rStyle w:val="Lienhypertexte"/>
@@ -680,7 +680,7 @@
                 <w:noProof/>
                 <w:webHidden/>
               </w:rPr>
-              <w:instrText xml:space="preserve"> PAGEREF _Toc221044915 \h </w:instrText>
+              <w:instrText xml:space="preserve"> PAGEREF _Toc221055312 \h </w:instrText>
             </w:r>
             <w:r>
               <w:rPr>
@@ -727,7 +727,7 @@
               <w14:ligatures w14:val="standardContextual"/>
             </w:rPr>
           </w:pPr>
-          <w:hyperlink w:anchor="_Toc221044916" w:history="1">
+          <w:hyperlink w:anchor="_Toc221055313" w:history="1">
             <w:r>
               <w:rPr>
                 <w:rStyle w:val="Lienhypertexte"/>
@@ -762,7 +762,7 @@
                 <w:noProof/>
                 <w:webHidden/>
               </w:rPr>
-              <w:instrText xml:space="preserve"> PAGEREF _Toc221044916 \h </w:instrText>
+              <w:instrText xml:space="preserve"> PAGEREF _Toc221055313 \h </w:instrText>
             </w:r>
             <w:r>
               <w:rPr>
@@ -809,7 +809,7 @@
               <w14:ligatures w14:val="standardContextual"/>
             </w:rPr>
           </w:pPr>
-          <w:hyperlink w:anchor="_Toc221044917" w:history="1">
+          <w:hyperlink w:anchor="_Toc221055314" w:history="1">
             <w:r>
               <w:rPr>
                 <w:rStyle w:val="Lienhypertexte"/>
@@ -837,7 +837,7 @@
                 <w:noProof/>
                 <w:webHidden/>
               </w:rPr>
-              <w:instrText xml:space="preserve"> PAGEREF _Toc221044917 \h </w:instrText>
+              <w:instrText xml:space="preserve"> PAGEREF _Toc221055314 \h </w:instrText>
             </w:r>
             <w:r>
               <w:rPr>
@@ -884,7 +884,7 @@
               <w14:ligatures w14:val="standardContextual"/>
             </w:rPr>
           </w:pPr>
-          <w:hyperlink w:anchor="_Toc221044918" w:history="1">
+          <w:hyperlink w:anchor="_Toc221055315" w:history="1">
             <w:r>
               <w:rPr>
                 <w:rStyle w:val="Lienhypertexte"/>
@@ -912,7 +912,7 @@
                 <w:noProof/>
                 <w:webHidden/>
               </w:rPr>
-              <w:instrText xml:space="preserve"> PAGEREF _Toc221044918 \h </w:instrText>
+              <w:instrText xml:space="preserve"> PAGEREF _Toc221055315 \h </w:instrText>
             </w:r>
             <w:r>
               <w:rPr>
@@ -959,7 +959,7 @@
               <w14:ligatures w14:val="standardContextual"/>
             </w:rPr>
           </w:pPr>
-          <w:hyperlink w:anchor="_Toc221044919" w:history="1">
+          <w:hyperlink w:anchor="_Toc221055316" w:history="1">
             <w:r>
               <w:rPr>
                 <w:rStyle w:val="Lienhypertexte"/>
@@ -1002,7 +1002,7 @@
                 <w:noProof/>
                 <w:webHidden/>
               </w:rPr>
-              <w:instrText xml:space="preserve"> PAGEREF _Toc221044919 \h </w:instrText>
+              <w:instrText xml:space="preserve"> PAGEREF _Toc221055316 \h </w:instrText>
             </w:r>
             <w:r>
               <w:rPr>
@@ -1049,7 +1049,7 @@
               <w14:ligatures w14:val="standardContextual"/>
             </w:rPr>
           </w:pPr>
-          <w:hyperlink w:anchor="_Toc221044920" w:history="1">
+          <w:hyperlink w:anchor="_Toc221055317" w:history="1">
             <w:r>
               <w:rPr>
                 <w:rStyle w:val="Lienhypertexte"/>
@@ -1084,7 +1084,7 @@
                 <w:noProof/>
                 <w:webHidden/>
               </w:rPr>
-              <w:instrText xml:space="preserve"> PAGEREF _Toc221044920 \h </w:instrText>
+              <w:instrText xml:space="preserve"> PAGEREF _Toc221055317 \h </w:instrText>
             </w:r>
             <w:r>
               <w:rPr>
@@ -1131,13 +1131,13 @@
               <w14:ligatures w14:val="standardContextual"/>
             </w:rPr>
           </w:pPr>
-          <w:hyperlink w:anchor="_Toc221044921" w:history="1">
+          <w:hyperlink w:anchor="_Toc221055318" w:history="1">
             <w:r>
               <w:rPr>
                 <w:rStyle w:val="Lienhypertexte"/>
                 <w:noProof/>
               </w:rPr>
-              <w:t>1.2.2 Besoins Non-Fonctionnels</w:t>
+              <w:t>1.2.2 Public cible</w:t>
             </w:r>
             <w:r>
               <w:rPr>
@@ -1158,7 +1158,7 @@
                 <w:noProof/>
                 <w:webHidden/>
               </w:rPr>
-              <w:instrText xml:space="preserve"> PAGEREF _Toc221044921 \h </w:instrText>
+              <w:instrText xml:space="preserve"> PAGEREF _Toc221055318 \h </w:instrText>
             </w:r>
             <w:r>
               <w:rPr>
@@ -1205,14 +1205,13 @@
               <w14:ligatures w14:val="standardContextual"/>
             </w:rPr>
           </w:pPr>
-          <w:hyperlink w:anchor="_Toc221044922" w:history="1">
+          <w:hyperlink w:anchor="_Toc221055319" w:history="1">
             <w:r>
               <w:rPr>
                 <w:rStyle w:val="Lienhypertexte"/>
                 <w:noProof/>
-                <w:lang w:val="fr-CH"/>
               </w:rPr>
-              <w:t>1.2.3 Éléments imposés</w:t>
+              <w:t>1.2.3 Besoins Non-Fonctionnels</w:t>
             </w:r>
             <w:r>
               <w:rPr>
@@ -1233,7 +1232,7 @@
                 <w:noProof/>
                 <w:webHidden/>
               </w:rPr>
-              <w:instrText xml:space="preserve"> PAGEREF _Toc221044922 \h </w:instrText>
+              <w:instrText xml:space="preserve"> PAGEREF _Toc221055319 \h </w:instrText>
             </w:r>
             <w:r>
               <w:rPr>
@@ -1292,7 +1291,7 @@
       <w:pPr>
         <w:pStyle w:val="Titre1"/>
       </w:pPr>
-      <w:bookmarkStart w:id="0" w:name="_Toc221044914"/>
+      <w:bookmarkStart w:id="0" w:name="_Toc221055311"/>
       <w:r>
         <w:lastRenderedPageBreak/>
         <w:t>1. Introduction</w:t>
@@ -1302,12 +1301,20 @@
     <w:p>
       <w:pPr>
         <w:jc w:val="both"/>
+      </w:pPr>
+      <w:r>
+        <w:t xml:space="preserve">Ce module d’apprentissage a pour objectif de couvrir l’ensemble du cycle de développement d’une application graphique interactive, depuis l’analyse des besoins jusqu’aux phases de test et de validation. </w:t>
+      </w:r>
+    </w:p>
+    <w:p>
+      <w:pPr>
+        <w:jc w:val="both"/>
         <w:rPr>
           <w:lang w:val="fr-CH" w:bidi="fr-CH"/>
         </w:rPr>
       </w:pPr>
       <w:r>
-        <w:t>Ce module d’apprentissage a pour objectif de couvrir l’ensemble du cycle de développement d’une application graphique interactive, depuis l’analyse des besoins jusqu’aux phases de test et de validation. Il met l’accent sur les bonnes pratiques de conception logicielle, l’architecture orientée objet et l’utilisation d’outils de développement professionnels.</w:t>
+        <w:t>Il met l’accent sur les bonnes pratiques de conception logicielle, l’architecture orientée objet et l’utilisation d’outils de développement professionnels.</w:t>
       </w:r>
     </w:p>
     <w:p>
@@ -1328,6 +1335,7 @@
           <w:ilvl w:val="0"/>
           <w:numId w:val="71"/>
         </w:numPr>
+        <w:spacing w:line="240" w:lineRule="auto"/>
         <w:jc w:val="both"/>
       </w:pPr>
       <w:r>
@@ -1344,6 +1352,7 @@
           <w:ilvl w:val="0"/>
           <w:numId w:val="71"/>
         </w:numPr>
+        <w:spacing w:line="240" w:lineRule="auto"/>
         <w:jc w:val="both"/>
       </w:pPr>
       <w:r>
@@ -1360,6 +1369,7 @@
           <w:ilvl w:val="0"/>
           <w:numId w:val="71"/>
         </w:numPr>
+        <w:spacing w:line="240" w:lineRule="auto"/>
         <w:jc w:val="both"/>
       </w:pPr>
       <w:r>
@@ -1376,6 +1386,7 @@
           <w:ilvl w:val="0"/>
           <w:numId w:val="71"/>
         </w:numPr>
+        <w:spacing w:line="240" w:lineRule="auto"/>
         <w:jc w:val="both"/>
       </w:pPr>
       <w:r>
@@ -1392,6 +1403,7 @@
           <w:ilvl w:val="0"/>
           <w:numId w:val="71"/>
         </w:numPr>
+        <w:spacing w:line="240" w:lineRule="auto"/>
         <w:jc w:val="both"/>
       </w:pPr>
       <w:r>
@@ -1408,6 +1420,7 @@
           <w:ilvl w:val="0"/>
           <w:numId w:val="71"/>
         </w:numPr>
+        <w:spacing w:line="240" w:lineRule="auto"/>
         <w:jc w:val="both"/>
       </w:pPr>
       <w:r>
@@ -1424,6 +1437,7 @@
           <w:ilvl w:val="0"/>
           <w:numId w:val="71"/>
         </w:numPr>
+        <w:spacing w:line="240" w:lineRule="auto"/>
         <w:jc w:val="both"/>
       </w:pPr>
       <w:r>
@@ -1456,7 +1470,7 @@
       <w:pPr>
         <w:pStyle w:val="Titre2"/>
       </w:pPr>
-      <w:bookmarkStart w:id="1" w:name="_Toc221044915"/>
+      <w:bookmarkStart w:id="1" w:name="_Toc221055312"/>
       <w:r>
         <w:rPr>
           <w:lang w:val="fr-CH"/>
@@ -1480,6 +1494,7 @@
           <w:ilvl w:val="0"/>
           <w:numId w:val="57"/>
         </w:numPr>
+        <w:spacing w:line="240" w:lineRule="auto"/>
       </w:pPr>
       <w:r>
         <w:t>Hofer Lukas : technicien ES en informatique 2</w:t>
@@ -1506,6 +1521,7 @@
           <w:ilvl w:val="0"/>
           <w:numId w:val="58"/>
         </w:numPr>
+        <w:spacing w:line="240" w:lineRule="auto"/>
       </w:pPr>
       <w:r>
         <w:t>Choffat Lise : évaluation en anglais</w:t>
@@ -1518,6 +1534,7 @@
           <w:ilvl w:val="0"/>
           <w:numId w:val="58"/>
         </w:numPr>
+        <w:spacing w:line="240" w:lineRule="auto"/>
       </w:pPr>
       <w:r>
         <w:t>Claude Fahrni : suivi technique</w:t>
@@ -1530,6 +1547,7 @@
           <w:ilvl w:val="0"/>
           <w:numId w:val="58"/>
         </w:numPr>
+        <w:spacing w:line="240" w:lineRule="auto"/>
       </w:pPr>
       <w:r>
         <w:t>Montavon Dominique : responsable et suivi technique du projet</w:t>
@@ -1540,7 +1558,7 @@
       <w:pPr>
         <w:pStyle w:val="Titre2"/>
       </w:pPr>
-      <w:bookmarkStart w:id="2" w:name="_Toc221044916"/>
+      <w:bookmarkStart w:id="2" w:name="_Toc221055313"/>
       <w:r>
         <w:rPr>
           <w:lang w:val="fr-CH"/>
@@ -1552,12 +1570,11 @@
       </w:r>
       <w:bookmarkEnd w:id="2"/>
     </w:p>
-    <w:p/>
     <w:p>
       <w:pPr>
         <w:pStyle w:val="Titre3"/>
       </w:pPr>
-      <w:bookmarkStart w:id="3" w:name="_Toc221044917"/>
+      <w:bookmarkStart w:id="3" w:name="_Toc221055314"/>
       <w:r>
         <w:rPr>
           <w:lang w:val="fr-CH"/>
@@ -1669,7 +1686,7 @@
           <w:lang w:val="fr-CH"/>
         </w:rPr>
       </w:pPr>
-      <w:bookmarkStart w:id="4" w:name="_Toc221044918"/>
+      <w:bookmarkStart w:id="4" w:name="_Toc221055315"/>
       <w:r>
         <w:rPr>
           <w:lang w:val="fr-CH"/>
@@ -1685,6 +1702,7 @@
           <w:ilvl w:val="0"/>
           <w:numId w:val="65"/>
         </w:numPr>
+        <w:spacing w:line="240" w:lineRule="auto"/>
         <w:jc w:val="both"/>
       </w:pPr>
       <w:r>
@@ -1704,6 +1722,7 @@
           <w:ilvl w:val="0"/>
           <w:numId w:val="65"/>
         </w:numPr>
+        <w:spacing w:line="240" w:lineRule="auto"/>
         <w:jc w:val="both"/>
       </w:pPr>
       <w:r>
@@ -1720,6 +1739,7 @@
           <w:ilvl w:val="0"/>
           <w:numId w:val="65"/>
         </w:numPr>
+        <w:spacing w:line="240" w:lineRule="auto"/>
         <w:jc w:val="both"/>
       </w:pPr>
       <w:r>
@@ -1736,13 +1756,20 @@
           <w:ilvl w:val="0"/>
           <w:numId w:val="65"/>
         </w:numPr>
+        <w:spacing w:line="240" w:lineRule="auto"/>
         <w:jc w:val="both"/>
       </w:pPr>
       <w:r>
         <w:rPr>
           <w:lang w:val="fr-CH"/>
         </w:rPr>
-        <w:t>Plannification (avec suivit)</w:t>
+        <w:t>Planification</w:t>
+      </w:r>
+      <w:r>
+        <w:rPr>
+          <w:lang w:val="fr-CH"/>
+        </w:rPr>
+        <w:t xml:space="preserve"> (avec suivit)</w:t>
       </w:r>
     </w:p>
     <w:p>
@@ -1752,6 +1779,7 @@
           <w:ilvl w:val="0"/>
           <w:numId w:val="65"/>
         </w:numPr>
+        <w:spacing w:line="240" w:lineRule="auto"/>
         <w:jc w:val="both"/>
       </w:pPr>
       <w:r>
@@ -1761,16 +1789,16 @@
         <w:t>Journal de travail</w:t>
       </w:r>
     </w:p>
-    <w:p/>
     <w:p>
       <w:pPr>
         <w:pStyle w:val="Titre2"/>
       </w:pPr>
-      <w:bookmarkStart w:id="5" w:name="_Toc221044919"/>
+      <w:bookmarkStart w:id="5" w:name="_Toc221055316"/>
       <w:r>
         <w:rPr>
           <w:lang w:val="fr-CH"/>
         </w:rPr>
+        <w:lastRenderedPageBreak/>
         <w:t>1.2</w:t>
       </w:r>
       <w:r>
@@ -1811,6 +1839,7 @@
           <w:ilvl w:val="0"/>
           <w:numId w:val="59"/>
         </w:numPr>
+        <w:spacing w:line="240" w:lineRule="auto"/>
         <w:jc w:val="both"/>
       </w:pPr>
       <w:r>
@@ -1824,6 +1853,7 @@
           <w:ilvl w:val="0"/>
           <w:numId w:val="59"/>
         </w:numPr>
+        <w:spacing w:line="240" w:lineRule="auto"/>
         <w:jc w:val="both"/>
       </w:pPr>
       <w:r>
@@ -1837,6 +1867,7 @@
           <w:ilvl w:val="0"/>
           <w:numId w:val="59"/>
         </w:numPr>
+        <w:spacing w:line="240" w:lineRule="auto"/>
         <w:jc w:val="both"/>
       </w:pPr>
       <w:r>
@@ -1850,6 +1881,7 @@
           <w:ilvl w:val="0"/>
           <w:numId w:val="59"/>
         </w:numPr>
+        <w:spacing w:line="240" w:lineRule="auto"/>
         <w:jc w:val="both"/>
       </w:pPr>
       <w:r>
@@ -1873,7 +1905,7 @@
       <w:pPr>
         <w:pStyle w:val="Titre3"/>
       </w:pPr>
-      <w:bookmarkStart w:id="6" w:name="_Toc221044920"/>
+      <w:bookmarkStart w:id="6" w:name="_Toc221055317"/>
       <w:r>
         <w:rPr>
           <w:lang w:val="fr-CH"/>
@@ -1906,6 +1938,14 @@
       </w:r>
     </w:p>
     <w:p>
+      <w:pPr>
+        <w:pStyle w:val="Paragraphedeliste"/>
+        <w:numPr>
+          <w:ilvl w:val="0"/>
+          <w:numId w:val="73"/>
+        </w:numPr>
+        <w:spacing w:line="240" w:lineRule="auto"/>
+      </w:pPr>
       <w:r>
         <w:t>Gestion des données scolaires :</w:t>
       </w:r>
@@ -1914,9 +1954,10 @@
       <w:pPr>
         <w:pStyle w:val="Paragraphedeliste"/>
         <w:numPr>
-          <w:ilvl w:val="0"/>
-          <w:numId w:val="61"/>
+          <w:ilvl w:val="1"/>
+          <w:numId w:val="73"/>
         </w:numPr>
+        <w:spacing w:line="240" w:lineRule="auto"/>
       </w:pPr>
       <w:r>
         <w:t>Ajout</w:t>
@@ -1930,56 +1971,18 @@
       <w:r>
         <w:t xml:space="preserve"> de notes</w:t>
       </w:r>
-    </w:p>
-    <w:p>
-      <w:pPr>
-        <w:pStyle w:val="Paragraphedeliste"/>
-        <w:numPr>
-          <w:ilvl w:val="0"/>
-          <w:numId w:val="61"/>
-        </w:numPr>
-      </w:pPr>
       <w:r>
-        <w:t>Ajout</w:t>
-      </w:r>
-      <w:r>
-        <w:rPr>
-          <w:lang w:val="fr-CH"/>
-        </w:rPr>
-        <w:t>/Modification</w:t>
-      </w:r>
-      <w:r>
-        <w:t xml:space="preserve"> de cours</w:t>
+        <w:t>, cours, modules</w:t>
       </w:r>
     </w:p>
     <w:p>
       <w:pPr>
         <w:pStyle w:val="Paragraphedeliste"/>
         <w:numPr>
-          <w:ilvl w:val="0"/>
-          <w:numId w:val="61"/>
+          <w:ilvl w:val="1"/>
+          <w:numId w:val="73"/>
         </w:numPr>
-      </w:pPr>
-      <w:r>
-        <w:t>Ajout</w:t>
-      </w:r>
-      <w:r>
-        <w:rPr>
-          <w:lang w:val="fr-CH"/>
-        </w:rPr>
-        <w:t>/Modification</w:t>
-      </w:r>
-      <w:r>
-        <w:t xml:space="preserve"> de modules</w:t>
-      </w:r>
-    </w:p>
-    <w:p>
-      <w:pPr>
-        <w:pStyle w:val="Paragraphedeliste"/>
-        <w:numPr>
-          <w:ilvl w:val="0"/>
-          <w:numId w:val="61"/>
-        </w:numPr>
+        <w:spacing w:line="240" w:lineRule="auto"/>
       </w:pPr>
       <w:r>
         <w:t>Ajout</w:t>
@@ -1990,8 +1993,22 @@
         </w:rPr>
         <w:t>/Modification entrées de journal de travail</w:t>
       </w:r>
+      <w:r>
+        <w:rPr>
+          <w:lang w:val="fr-CH"/>
+        </w:rPr>
+        <w:br/>
+      </w:r>
     </w:p>
     <w:p>
+      <w:pPr>
+        <w:pStyle w:val="Paragraphedeliste"/>
+        <w:numPr>
+          <w:ilvl w:val="0"/>
+          <w:numId w:val="73"/>
+        </w:numPr>
+        <w:spacing w:line="240" w:lineRule="auto"/>
+      </w:pPr>
       <w:r>
         <w:t xml:space="preserve">Suivit : </w:t>
       </w:r>
@@ -2000,9 +2017,10 @@
       <w:pPr>
         <w:pStyle w:val="Paragraphedeliste"/>
         <w:numPr>
-          <w:ilvl w:val="0"/>
-          <w:numId w:val="62"/>
+          <w:ilvl w:val="1"/>
+          <w:numId w:val="73"/>
         </w:numPr>
+        <w:spacing w:line="240" w:lineRule="auto"/>
       </w:pPr>
       <w:r>
         <w:t>Calcul automatique des moyennes</w:t>
@@ -2012,9 +2030,10 @@
       <w:pPr>
         <w:pStyle w:val="Paragraphedeliste"/>
         <w:numPr>
-          <w:ilvl w:val="0"/>
-          <w:numId w:val="62"/>
+          <w:ilvl w:val="1"/>
+          <w:numId w:val="73"/>
         </w:numPr>
+        <w:spacing w:line="240" w:lineRule="auto"/>
       </w:pPr>
       <w:r>
         <w:t>Suivi journalisé (Journal de travail)</w:t>
@@ -2024,8 +2043,19 @@
       </w:r>
     </w:p>
     <w:p>
+      <w:pPr>
+        <w:pStyle w:val="Paragraphedeliste"/>
+        <w:numPr>
+          <w:ilvl w:val="0"/>
+          <w:numId w:val="73"/>
+        </w:numPr>
+        <w:spacing w:line="240" w:lineRule="auto"/>
+      </w:pPr>
       <w:r>
-        <w:t>Exportation des données :</w:t>
+        <w:t xml:space="preserve">Exportation des données </w:t>
+      </w:r>
+      <w:r>
+        <w:t>en format CSV ou SpreadSheet (feuille excel).</w:t>
       </w:r>
     </w:p>
     <w:p>
@@ -2033,29 +2063,12 @@
         <w:pStyle w:val="Paragraphedeliste"/>
         <w:numPr>
           <w:ilvl w:val="0"/>
-          <w:numId w:val="63"/>
+          <w:numId w:val="73"/>
         </w:numPr>
-        <w:pBdr>
-          <w:top w:val="none" w:sz="4" w:space="0" w:color="000000"/>
-          <w:left w:val="none" w:sz="4" w:space="0" w:color="000000"/>
-          <w:bottom w:val="none" w:sz="4" w:space="0" w:color="000000"/>
-          <w:right w:val="none" w:sz="4" w:space="0" w:color="000000"/>
-        </w:pBdr>
+        <w:spacing w:line="240" w:lineRule="auto"/>
       </w:pPr>
       <w:r>
-        <w:t>fichier tableur (spreadsheet)</w:t>
-      </w:r>
-    </w:p>
-    <w:p>
-      <w:pPr>
-        <w:pStyle w:val="Paragraphedeliste"/>
-        <w:numPr>
-          <w:ilvl w:val="0"/>
-          <w:numId w:val="56"/>
-        </w:numPr>
-      </w:pPr>
-      <w:r>
-        <w:t>fichier CSV</w:t>
+        <w:t>Enregistrement paramétrable (où se trouve les données)</w:t>
       </w:r>
     </w:p>
     <w:p/>
@@ -2063,14 +2076,84 @@
       <w:pPr>
         <w:pStyle w:val="Titre3"/>
       </w:pPr>
-      <w:bookmarkStart w:id="7" w:name="_Toc221044921"/>
+      <w:bookmarkStart w:id="7" w:name="_Toc221055318"/>
       <w:r>
-        <w:t xml:space="preserve">1.2.2 </w:t>
+        <w:t>1.2.2 Public cible</w:t>
+      </w:r>
+      <w:bookmarkEnd w:id="7"/>
+    </w:p>
+    <w:p>
+      <w:pPr>
+        <w:jc w:val="both"/>
+      </w:pPr>
+      <w:r>
+        <w:t>L'application est spécifiquement conçue pour les techniciens de l'École Supérieure Technique</w:t>
+      </w:r>
+      <w:r>
+        <w:t>.</w:t>
+      </w:r>
+    </w:p>
+    <w:p>
+      <w:pPr>
+        <w:jc w:val="both"/>
+      </w:pPr>
+      <w:r>
+        <w:t>Actuellement, les étudiants doivent gérer leur suivi de formation de manière assez artisanale. Ce projet part de deux constats principaux :</w:t>
+      </w:r>
+    </w:p>
+    <w:p>
+      <w:pPr>
+        <w:pStyle w:val="Paragraphedeliste"/>
+        <w:numPr>
+          <w:ilvl w:val="0"/>
+          <w:numId w:val="72"/>
+        </w:numPr>
+        <w:jc w:val="both"/>
+      </w:pPr>
+      <w:r>
+        <w:t>Le calcul des moyennes : Chaque élève calcule ses notes manuellement. C'est non seulement fastidieux, mais cela peut vite mener à des erreurs de calcul ou à un oubli dans le suivi des résultats au fil du semestre.</w:t>
+      </w:r>
+    </w:p>
+    <w:p>
+      <w:pPr>
+        <w:pStyle w:val="Paragraphedeliste"/>
+        <w:numPr>
+          <w:ilvl w:val="0"/>
+          <w:numId w:val="72"/>
+        </w:numPr>
+        <w:jc w:val="both"/>
+      </w:pPr>
+      <w:r>
+        <w:t>Le journal de travail : Il existe bien une feuille Excel à disposition, mais elle est devenue trop complexe à cause d'une utilisation excessive de macros. Ce n'est pas toujours pratique à utiliser et c'est difficile à faire évoluer.</w:t>
+      </w:r>
+    </w:p>
+    <w:p>
+      <w:pPr>
+        <w:jc w:val="both"/>
+      </w:pPr>
+      <w:r>
+        <w:t>L'idée de cette application est donc de simplifier tout ça en proposant un outil unique, fiable et beaucoup plus simple à prendre en main que le fichier Excel actuel.</w:t>
+      </w:r>
+    </w:p>
+    <w:p/>
+    <w:p>
+      <w:pPr>
+        <w:pStyle w:val="Titre3"/>
+      </w:pPr>
+      <w:bookmarkStart w:id="8" w:name="_Toc221055319"/>
+      <w:r>
+        <w:t>1.2.</w:t>
+      </w:r>
+      <w:r>
+        <w:t>3</w:t>
+      </w:r>
+      <w:r>
+        <w:t xml:space="preserve"> </w:t>
       </w:r>
       <w:r>
         <w:t>Besoins Non-Fonctionnels</w:t>
       </w:r>
-      <w:bookmarkEnd w:id="7"/>
+      <w:bookmarkEnd w:id="8"/>
     </w:p>
     <w:p>
       <w:pPr>
@@ -2123,65 +2206,16 @@
         <w:t>Interactions fluides (pas de grande latences)</w:t>
       </w:r>
     </w:p>
-    <w:p/>
-    <w:p>
-      <w:pPr>
-        <w:pStyle w:val="Titre3"/>
-      </w:pPr>
-      <w:bookmarkStart w:id="8" w:name="_Toc221044922"/>
-      <w:r>
-        <w:rPr>
-          <w:lang w:val="fr-CH"/>
-        </w:rPr>
-        <w:t>1.2.</w:t>
-      </w:r>
-      <w:r>
-        <w:rPr>
-          <w:lang w:val="fr-CH"/>
-        </w:rPr>
-        <w:t>3</w:t>
-      </w:r>
-      <w:r>
-        <w:rPr>
-          <w:lang w:val="fr-CH"/>
-        </w:rPr>
-        <w:t xml:space="preserve"> Éléments imposés</w:t>
-      </w:r>
-      <w:bookmarkEnd w:id="8"/>
-    </w:p>
     <w:p>
       <w:pPr>
         <w:pStyle w:val="Paragraphedeliste"/>
         <w:numPr>
           <w:ilvl w:val="0"/>
-          <w:numId w:val="70"/>
+          <w:numId w:val="60"/>
         </w:numPr>
       </w:pPr>
       <w:r>
-        <w:rPr>
-          <w:lang w:val="fr-CH"/>
-        </w:rPr>
-        <w:t>Interface utilisateur (GUI)</w:t>
-      </w:r>
-    </w:p>
-    <w:p>
-      <w:pPr>
-        <w:pStyle w:val="Paragraphedeliste"/>
-        <w:numPr>
-          <w:ilvl w:val="0"/>
-          <w:numId w:val="70"/>
-        </w:numPr>
-      </w:pPr>
-      <w:r>
-        <w:rPr>
-          <w:lang w:val="fr-CH"/>
-        </w:rPr>
-        <w:t>Langage de programmation orienté objet (OOP)</w:t>
-      </w:r>
-    </w:p>
-    <w:p>
-      <w:r>
-        <w:br w:type="page" w:clear="all"/>
+        <w:t>Éviter la perte des données (corruption)</w:t>
       </w:r>
     </w:p>
     <w:p/>
@@ -2363,7 +2397,15 @@
                 <w:szCs w:val="24"/>
                 <w:lang w:val="fr-CH"/>
               </w:rPr>
-              <w:t>03</w:t>
+              <w:t>0</w:t>
+            </w:r>
+            <w:r>
+              <w:rPr>
+                <w:sz w:val="24"/>
+                <w:szCs w:val="24"/>
+                <w:lang w:val="fr-CH"/>
+              </w:rPr>
+              <w:t>4</w:t>
             </w:r>
             <w:r>
               <w:rPr>
@@ -2904,6 +2946,119 @@
     </w:lvl>
   </w:abstractNum>
   <w:abstractNum w:abstractNumId="3" w15:restartNumberingAfterBreak="0">
+    <w:nsid w:val="06BA3BCD"/>
+    <w:multiLevelType w:val="hybridMultilevel"/>
+    <w:tmpl w:val="DC204554"/>
+    <w:lvl w:ilvl="0" w:tplc="100C0001">
+      <w:start w:val="1"/>
+      <w:numFmt w:val="bullet"/>
+      <w:lvlText w:val=""/>
+      <w:lvlJc w:val="left"/>
+      <w:pPr>
+        <w:ind w:left="720" w:hanging="360"/>
+      </w:pPr>
+      <w:rPr>
+        <w:rFonts w:ascii="Symbol" w:hAnsi="Symbol" w:hint="default"/>
+      </w:rPr>
+    </w:lvl>
+    <w:lvl w:ilvl="1" w:tplc="100C0003" w:tentative="1">
+      <w:start w:val="1"/>
+      <w:numFmt w:val="bullet"/>
+      <w:lvlText w:val="o"/>
+      <w:lvlJc w:val="left"/>
+      <w:pPr>
+        <w:ind w:left="1440" w:hanging="360"/>
+      </w:pPr>
+      <w:rPr>
+        <w:rFonts w:ascii="Courier New" w:hAnsi="Courier New" w:cs="Courier New" w:hint="default"/>
+      </w:rPr>
+    </w:lvl>
+    <w:lvl w:ilvl="2" w:tplc="100C0005" w:tentative="1">
+      <w:start w:val="1"/>
+      <w:numFmt w:val="bullet"/>
+      <w:lvlText w:val=""/>
+      <w:lvlJc w:val="left"/>
+      <w:pPr>
+        <w:ind w:left="2160" w:hanging="360"/>
+      </w:pPr>
+      <w:rPr>
+        <w:rFonts w:ascii="Wingdings" w:hAnsi="Wingdings" w:hint="default"/>
+      </w:rPr>
+    </w:lvl>
+    <w:lvl w:ilvl="3" w:tplc="100C0001" w:tentative="1">
+      <w:start w:val="1"/>
+      <w:numFmt w:val="bullet"/>
+      <w:lvlText w:val=""/>
+      <w:lvlJc w:val="left"/>
+      <w:pPr>
+        <w:ind w:left="2880" w:hanging="360"/>
+      </w:pPr>
+      <w:rPr>
+        <w:rFonts w:ascii="Symbol" w:hAnsi="Symbol" w:hint="default"/>
+      </w:rPr>
+    </w:lvl>
+    <w:lvl w:ilvl="4" w:tplc="100C0003" w:tentative="1">
+      <w:start w:val="1"/>
+      <w:numFmt w:val="bullet"/>
+      <w:lvlText w:val="o"/>
+      <w:lvlJc w:val="left"/>
+      <w:pPr>
+        <w:ind w:left="3600" w:hanging="360"/>
+      </w:pPr>
+      <w:rPr>
+        <w:rFonts w:ascii="Courier New" w:hAnsi="Courier New" w:cs="Courier New" w:hint="default"/>
+      </w:rPr>
+    </w:lvl>
+    <w:lvl w:ilvl="5" w:tplc="100C0005" w:tentative="1">
+      <w:start w:val="1"/>
+      <w:numFmt w:val="bullet"/>
+      <w:lvlText w:val=""/>
+      <w:lvlJc w:val="left"/>
+      <w:pPr>
+        <w:ind w:left="4320" w:hanging="360"/>
+      </w:pPr>
+      <w:rPr>
+        <w:rFonts w:ascii="Wingdings" w:hAnsi="Wingdings" w:hint="default"/>
+      </w:rPr>
+    </w:lvl>
+    <w:lvl w:ilvl="6" w:tplc="100C0001" w:tentative="1">
+      <w:start w:val="1"/>
+      <w:numFmt w:val="bullet"/>
+      <w:lvlText w:val=""/>
+      <w:lvlJc w:val="left"/>
+      <w:pPr>
+        <w:ind w:left="5040" w:hanging="360"/>
+      </w:pPr>
+      <w:rPr>
+        <w:rFonts w:ascii="Symbol" w:hAnsi="Symbol" w:hint="default"/>
+      </w:rPr>
+    </w:lvl>
+    <w:lvl w:ilvl="7" w:tplc="100C0003" w:tentative="1">
+      <w:start w:val="1"/>
+      <w:numFmt w:val="bullet"/>
+      <w:lvlText w:val="o"/>
+      <w:lvlJc w:val="left"/>
+      <w:pPr>
+        <w:ind w:left="5760" w:hanging="360"/>
+      </w:pPr>
+      <w:rPr>
+        <w:rFonts w:ascii="Courier New" w:hAnsi="Courier New" w:cs="Courier New" w:hint="default"/>
+      </w:rPr>
+    </w:lvl>
+    <w:lvl w:ilvl="8" w:tplc="100C0005" w:tentative="1">
+      <w:start w:val="1"/>
+      <w:numFmt w:val="bullet"/>
+      <w:lvlText w:val=""/>
+      <w:lvlJc w:val="left"/>
+      <w:pPr>
+        <w:ind w:left="6480" w:hanging="360"/>
+      </w:pPr>
+      <w:rPr>
+        <w:rFonts w:ascii="Wingdings" w:hAnsi="Wingdings" w:hint="default"/>
+      </w:rPr>
+    </w:lvl>
+  </w:abstractNum>
+  <w:abstractNum w:abstractNumId="4" w15:restartNumberingAfterBreak="0">
     <w:nsid w:val="09A47F26"/>
     <w:multiLevelType w:val="multilevel"/>
     <w:tmpl w:val="A11C3912"/>
@@ -3016,7 +3171,7 @@
       </w:rPr>
     </w:lvl>
   </w:abstractNum>
-  <w:abstractNum w:abstractNumId="4" w15:restartNumberingAfterBreak="0">
+  <w:abstractNum w:abstractNumId="5" w15:restartNumberingAfterBreak="0">
     <w:nsid w:val="0A587905"/>
     <w:multiLevelType w:val="multilevel"/>
     <w:tmpl w:val="62527A6E"/>
@@ -3129,7 +3284,7 @@
       </w:rPr>
     </w:lvl>
   </w:abstractNum>
-  <w:abstractNum w:abstractNumId="5" w15:restartNumberingAfterBreak="0">
+  <w:abstractNum w:abstractNumId="6" w15:restartNumberingAfterBreak="0">
     <w:nsid w:val="0B376256"/>
     <w:multiLevelType w:val="multilevel"/>
     <w:tmpl w:val="212CEDE4"/>
@@ -3242,7 +3397,7 @@
       </w:rPr>
     </w:lvl>
   </w:abstractNum>
-  <w:abstractNum w:abstractNumId="6" w15:restartNumberingAfterBreak="0">
+  <w:abstractNum w:abstractNumId="7" w15:restartNumberingAfterBreak="0">
     <w:nsid w:val="0E1739C6"/>
     <w:multiLevelType w:val="multilevel"/>
     <w:tmpl w:val="408E1C1A"/>
@@ -3328,7 +3483,7 @@
       </w:pPr>
     </w:lvl>
   </w:abstractNum>
-  <w:abstractNum w:abstractNumId="7" w15:restartNumberingAfterBreak="0">
+  <w:abstractNum w:abstractNumId="8" w15:restartNumberingAfterBreak="0">
     <w:nsid w:val="0ECC5262"/>
     <w:multiLevelType w:val="multilevel"/>
     <w:tmpl w:val="A6DCE6D4"/>
@@ -3441,7 +3596,7 @@
       </w:rPr>
     </w:lvl>
   </w:abstractNum>
-  <w:abstractNum w:abstractNumId="8" w15:restartNumberingAfterBreak="0">
+  <w:abstractNum w:abstractNumId="9" w15:restartNumberingAfterBreak="0">
     <w:nsid w:val="0FA44376"/>
     <w:multiLevelType w:val="multilevel"/>
     <w:tmpl w:val="8A148B98"/>
@@ -3527,7 +3682,7 @@
       </w:pPr>
     </w:lvl>
   </w:abstractNum>
-  <w:abstractNum w:abstractNumId="9" w15:restartNumberingAfterBreak="0">
+  <w:abstractNum w:abstractNumId="10" w15:restartNumberingAfterBreak="0">
     <w:nsid w:val="12F74453"/>
     <w:multiLevelType w:val="multilevel"/>
     <w:tmpl w:val="EAB0FD04"/>
@@ -3640,7 +3795,7 @@
       </w:rPr>
     </w:lvl>
   </w:abstractNum>
-  <w:abstractNum w:abstractNumId="10" w15:restartNumberingAfterBreak="0">
+  <w:abstractNum w:abstractNumId="11" w15:restartNumberingAfterBreak="0">
     <w:nsid w:val="149E3422"/>
     <w:multiLevelType w:val="multilevel"/>
     <w:tmpl w:val="379CC532"/>
@@ -3726,7 +3881,7 @@
       </w:pPr>
     </w:lvl>
   </w:abstractNum>
-  <w:abstractNum w:abstractNumId="11" w15:restartNumberingAfterBreak="0">
+  <w:abstractNum w:abstractNumId="12" w15:restartNumberingAfterBreak="0">
     <w:nsid w:val="16213583"/>
     <w:multiLevelType w:val="multilevel"/>
     <w:tmpl w:val="63B0BF7C"/>
@@ -3839,7 +3994,120 @@
       </w:rPr>
     </w:lvl>
   </w:abstractNum>
-  <w:abstractNum w:abstractNumId="12" w15:restartNumberingAfterBreak="0">
+  <w:abstractNum w:abstractNumId="13" w15:restartNumberingAfterBreak="0">
+    <w:nsid w:val="18762CBC"/>
+    <w:multiLevelType w:val="hybridMultilevel"/>
+    <w:tmpl w:val="E9A2ACB2"/>
+    <w:lvl w:ilvl="0" w:tplc="100C0001">
+      <w:start w:val="1"/>
+      <w:numFmt w:val="bullet"/>
+      <w:lvlText w:val=""/>
+      <w:lvlJc w:val="left"/>
+      <w:pPr>
+        <w:ind w:left="720" w:hanging="360"/>
+      </w:pPr>
+      <w:rPr>
+        <w:rFonts w:ascii="Symbol" w:hAnsi="Symbol" w:hint="default"/>
+      </w:rPr>
+    </w:lvl>
+    <w:lvl w:ilvl="1" w:tplc="100C0003">
+      <w:start w:val="1"/>
+      <w:numFmt w:val="bullet"/>
+      <w:lvlText w:val="o"/>
+      <w:lvlJc w:val="left"/>
+      <w:pPr>
+        <w:ind w:left="1440" w:hanging="360"/>
+      </w:pPr>
+      <w:rPr>
+        <w:rFonts w:ascii="Courier New" w:hAnsi="Courier New" w:cs="Courier New" w:hint="default"/>
+      </w:rPr>
+    </w:lvl>
+    <w:lvl w:ilvl="2" w:tplc="100C0005" w:tentative="1">
+      <w:start w:val="1"/>
+      <w:numFmt w:val="bullet"/>
+      <w:lvlText w:val=""/>
+      <w:lvlJc w:val="left"/>
+      <w:pPr>
+        <w:ind w:left="2160" w:hanging="360"/>
+      </w:pPr>
+      <w:rPr>
+        <w:rFonts w:ascii="Wingdings" w:hAnsi="Wingdings" w:hint="default"/>
+      </w:rPr>
+    </w:lvl>
+    <w:lvl w:ilvl="3" w:tplc="100C0001" w:tentative="1">
+      <w:start w:val="1"/>
+      <w:numFmt w:val="bullet"/>
+      <w:lvlText w:val=""/>
+      <w:lvlJc w:val="left"/>
+      <w:pPr>
+        <w:ind w:left="2880" w:hanging="360"/>
+      </w:pPr>
+      <w:rPr>
+        <w:rFonts w:ascii="Symbol" w:hAnsi="Symbol" w:hint="default"/>
+      </w:rPr>
+    </w:lvl>
+    <w:lvl w:ilvl="4" w:tplc="100C0003" w:tentative="1">
+      <w:start w:val="1"/>
+      <w:numFmt w:val="bullet"/>
+      <w:lvlText w:val="o"/>
+      <w:lvlJc w:val="left"/>
+      <w:pPr>
+        <w:ind w:left="3600" w:hanging="360"/>
+      </w:pPr>
+      <w:rPr>
+        <w:rFonts w:ascii="Courier New" w:hAnsi="Courier New" w:cs="Courier New" w:hint="default"/>
+      </w:rPr>
+    </w:lvl>
+    <w:lvl w:ilvl="5" w:tplc="100C0005" w:tentative="1">
+      <w:start w:val="1"/>
+      <w:numFmt w:val="bullet"/>
+      <w:lvlText w:val=""/>
+      <w:lvlJc w:val="left"/>
+      <w:pPr>
+        <w:ind w:left="4320" w:hanging="360"/>
+      </w:pPr>
+      <w:rPr>
+        <w:rFonts w:ascii="Wingdings" w:hAnsi="Wingdings" w:hint="default"/>
+      </w:rPr>
+    </w:lvl>
+    <w:lvl w:ilvl="6" w:tplc="100C0001" w:tentative="1">
+      <w:start w:val="1"/>
+      <w:numFmt w:val="bullet"/>
+      <w:lvlText w:val=""/>
+      <w:lvlJc w:val="left"/>
+      <w:pPr>
+        <w:ind w:left="5040" w:hanging="360"/>
+      </w:pPr>
+      <w:rPr>
+        <w:rFonts w:ascii="Symbol" w:hAnsi="Symbol" w:hint="default"/>
+      </w:rPr>
+    </w:lvl>
+    <w:lvl w:ilvl="7" w:tplc="100C0003" w:tentative="1">
+      <w:start w:val="1"/>
+      <w:numFmt w:val="bullet"/>
+      <w:lvlText w:val="o"/>
+      <w:lvlJc w:val="left"/>
+      <w:pPr>
+        <w:ind w:left="5760" w:hanging="360"/>
+      </w:pPr>
+      <w:rPr>
+        <w:rFonts w:ascii="Courier New" w:hAnsi="Courier New" w:cs="Courier New" w:hint="default"/>
+      </w:rPr>
+    </w:lvl>
+    <w:lvl w:ilvl="8" w:tplc="100C0005" w:tentative="1">
+      <w:start w:val="1"/>
+      <w:numFmt w:val="bullet"/>
+      <w:lvlText w:val=""/>
+      <w:lvlJc w:val="left"/>
+      <w:pPr>
+        <w:ind w:left="6480" w:hanging="360"/>
+      </w:pPr>
+      <w:rPr>
+        <w:rFonts w:ascii="Wingdings" w:hAnsi="Wingdings" w:hint="default"/>
+      </w:rPr>
+    </w:lvl>
+  </w:abstractNum>
+  <w:abstractNum w:abstractNumId="14" w15:restartNumberingAfterBreak="0">
     <w:nsid w:val="1A99DCBC"/>
     <w:multiLevelType w:val="multilevel"/>
     <w:tmpl w:val="FB824B40"/>
@@ -3952,7 +4220,7 @@
       </w:rPr>
     </w:lvl>
   </w:abstractNum>
-  <w:abstractNum w:abstractNumId="13" w15:restartNumberingAfterBreak="0">
+  <w:abstractNum w:abstractNumId="15" w15:restartNumberingAfterBreak="0">
     <w:nsid w:val="1D1A4A18"/>
     <w:multiLevelType w:val="multilevel"/>
     <w:tmpl w:val="37F89282"/>
@@ -4065,7 +4333,7 @@
       </w:rPr>
     </w:lvl>
   </w:abstractNum>
-  <w:abstractNum w:abstractNumId="14" w15:restartNumberingAfterBreak="0">
+  <w:abstractNum w:abstractNumId="16" w15:restartNumberingAfterBreak="0">
     <w:nsid w:val="1D923107"/>
     <w:multiLevelType w:val="multilevel"/>
     <w:tmpl w:val="08ACFB04"/>
@@ -4151,7 +4419,7 @@
       </w:pPr>
     </w:lvl>
   </w:abstractNum>
-  <w:abstractNum w:abstractNumId="15" w15:restartNumberingAfterBreak="0">
+  <w:abstractNum w:abstractNumId="17" w15:restartNumberingAfterBreak="0">
     <w:nsid w:val="1DE05AC6"/>
     <w:multiLevelType w:val="multilevel"/>
     <w:tmpl w:val="05246F0C"/>
@@ -4264,7 +4532,7 @@
       </w:rPr>
     </w:lvl>
   </w:abstractNum>
-  <w:abstractNum w:abstractNumId="16" w15:restartNumberingAfterBreak="0">
+  <w:abstractNum w:abstractNumId="18" w15:restartNumberingAfterBreak="0">
     <w:nsid w:val="1FE25134"/>
     <w:multiLevelType w:val="multilevel"/>
     <w:tmpl w:val="3808D878"/>
@@ -4377,7 +4645,7 @@
       </w:rPr>
     </w:lvl>
   </w:abstractNum>
-  <w:abstractNum w:abstractNumId="17" w15:restartNumberingAfterBreak="0">
+  <w:abstractNum w:abstractNumId="19" w15:restartNumberingAfterBreak="0">
     <w:nsid w:val="20D95C57"/>
     <w:multiLevelType w:val="multilevel"/>
     <w:tmpl w:val="98D488A8"/>
@@ -4490,7 +4758,7 @@
       </w:rPr>
     </w:lvl>
   </w:abstractNum>
-  <w:abstractNum w:abstractNumId="18" w15:restartNumberingAfterBreak="0">
+  <w:abstractNum w:abstractNumId="20" w15:restartNumberingAfterBreak="0">
     <w:nsid w:val="2358227B"/>
     <w:multiLevelType w:val="multilevel"/>
     <w:tmpl w:val="F0C6604E"/>
@@ -4603,7 +4871,7 @@
       </w:rPr>
     </w:lvl>
   </w:abstractNum>
-  <w:abstractNum w:abstractNumId="19" w15:restartNumberingAfterBreak="0">
+  <w:abstractNum w:abstractNumId="21" w15:restartNumberingAfterBreak="0">
     <w:nsid w:val="23FB0E21"/>
     <w:multiLevelType w:val="multilevel"/>
     <w:tmpl w:val="F60E0D70"/>
@@ -4689,7 +4957,7 @@
       </w:pPr>
     </w:lvl>
   </w:abstractNum>
-  <w:abstractNum w:abstractNumId="20" w15:restartNumberingAfterBreak="0">
+  <w:abstractNum w:abstractNumId="22" w15:restartNumberingAfterBreak="0">
     <w:nsid w:val="2A1F29C8"/>
     <w:multiLevelType w:val="multilevel"/>
     <w:tmpl w:val="F162005E"/>
@@ -4802,7 +5070,7 @@
       </w:rPr>
     </w:lvl>
   </w:abstractNum>
-  <w:abstractNum w:abstractNumId="21" w15:restartNumberingAfterBreak="0">
+  <w:abstractNum w:abstractNumId="23" w15:restartNumberingAfterBreak="0">
     <w:nsid w:val="2C5875A5"/>
     <w:multiLevelType w:val="multilevel"/>
     <w:tmpl w:val="FE14E1FC"/>
@@ -4915,7 +5183,7 @@
       </w:rPr>
     </w:lvl>
   </w:abstractNum>
-  <w:abstractNum w:abstractNumId="22" w15:restartNumberingAfterBreak="0">
+  <w:abstractNum w:abstractNumId="24" w15:restartNumberingAfterBreak="0">
     <w:nsid w:val="2D85047F"/>
     <w:multiLevelType w:val="multilevel"/>
     <w:tmpl w:val="CD1AF04C"/>
@@ -5028,7 +5296,7 @@
       </w:rPr>
     </w:lvl>
   </w:abstractNum>
-  <w:abstractNum w:abstractNumId="23" w15:restartNumberingAfterBreak="0">
+  <w:abstractNum w:abstractNumId="25" w15:restartNumberingAfterBreak="0">
     <w:nsid w:val="2EA64037"/>
     <w:multiLevelType w:val="multilevel"/>
     <w:tmpl w:val="CB7E5BA4"/>
@@ -5114,7 +5382,7 @@
       </w:pPr>
     </w:lvl>
   </w:abstractNum>
-  <w:abstractNum w:abstractNumId="24" w15:restartNumberingAfterBreak="0">
+  <w:abstractNum w:abstractNumId="26" w15:restartNumberingAfterBreak="0">
     <w:nsid w:val="30BC6831"/>
     <w:multiLevelType w:val="multilevel"/>
     <w:tmpl w:val="8248920E"/>
@@ -5227,7 +5495,7 @@
       </w:rPr>
     </w:lvl>
   </w:abstractNum>
-  <w:abstractNum w:abstractNumId="25" w15:restartNumberingAfterBreak="0">
+  <w:abstractNum w:abstractNumId="27" w15:restartNumberingAfterBreak="0">
     <w:nsid w:val="34042A90"/>
     <w:multiLevelType w:val="multilevel"/>
     <w:tmpl w:val="1DAE242E"/>
@@ -5313,7 +5581,7 @@
       </w:pPr>
     </w:lvl>
   </w:abstractNum>
-  <w:abstractNum w:abstractNumId="26" w15:restartNumberingAfterBreak="0">
+  <w:abstractNum w:abstractNumId="28" w15:restartNumberingAfterBreak="0">
     <w:nsid w:val="35EC4E57"/>
     <w:multiLevelType w:val="multilevel"/>
     <w:tmpl w:val="253E22B0"/>
@@ -5426,7 +5694,7 @@
       </w:rPr>
     </w:lvl>
   </w:abstractNum>
-  <w:abstractNum w:abstractNumId="27" w15:restartNumberingAfterBreak="0">
+  <w:abstractNum w:abstractNumId="29" w15:restartNumberingAfterBreak="0">
     <w:nsid w:val="36312BF4"/>
     <w:multiLevelType w:val="multilevel"/>
     <w:tmpl w:val="FCA27780"/>
@@ -5512,7 +5780,7 @@
       </w:pPr>
     </w:lvl>
   </w:abstractNum>
-  <w:abstractNum w:abstractNumId="28" w15:restartNumberingAfterBreak="0">
+  <w:abstractNum w:abstractNumId="30" w15:restartNumberingAfterBreak="0">
     <w:nsid w:val="36DD7268"/>
     <w:multiLevelType w:val="multilevel"/>
     <w:tmpl w:val="9426F52A"/>
@@ -5625,7 +5893,7 @@
       </w:rPr>
     </w:lvl>
   </w:abstractNum>
-  <w:abstractNum w:abstractNumId="29" w15:restartNumberingAfterBreak="0">
+  <w:abstractNum w:abstractNumId="31" w15:restartNumberingAfterBreak="0">
     <w:nsid w:val="375ED0D9"/>
     <w:multiLevelType w:val="multilevel"/>
     <w:tmpl w:val="484858E2"/>
@@ -5738,7 +6006,7 @@
       </w:rPr>
     </w:lvl>
   </w:abstractNum>
-  <w:abstractNum w:abstractNumId="30" w15:restartNumberingAfterBreak="0">
+  <w:abstractNum w:abstractNumId="32" w15:restartNumberingAfterBreak="0">
     <w:nsid w:val="39AC3FC0"/>
     <w:multiLevelType w:val="multilevel"/>
     <w:tmpl w:val="E5F20594"/>
@@ -5851,7 +6119,7 @@
       </w:rPr>
     </w:lvl>
   </w:abstractNum>
-  <w:abstractNum w:abstractNumId="31" w15:restartNumberingAfterBreak="0">
+  <w:abstractNum w:abstractNumId="33" w15:restartNumberingAfterBreak="0">
     <w:nsid w:val="3A6619C3"/>
     <w:multiLevelType w:val="multilevel"/>
     <w:tmpl w:val="823CBC8A"/>
@@ -5940,7 +6208,7 @@
       </w:pPr>
     </w:lvl>
   </w:abstractNum>
-  <w:abstractNum w:abstractNumId="32" w15:restartNumberingAfterBreak="0">
+  <w:abstractNum w:abstractNumId="34" w15:restartNumberingAfterBreak="0">
     <w:nsid w:val="3B9DDA6B"/>
     <w:multiLevelType w:val="multilevel"/>
     <w:tmpl w:val="10828BCA"/>
@@ -6053,7 +6321,7 @@
       </w:rPr>
     </w:lvl>
   </w:abstractNum>
-  <w:abstractNum w:abstractNumId="33" w15:restartNumberingAfterBreak="0">
+  <w:abstractNum w:abstractNumId="35" w15:restartNumberingAfterBreak="0">
     <w:nsid w:val="3F16740B"/>
     <w:multiLevelType w:val="multilevel"/>
     <w:tmpl w:val="48F65C04"/>
@@ -6166,7 +6434,7 @@
       </w:rPr>
     </w:lvl>
   </w:abstractNum>
-  <w:abstractNum w:abstractNumId="34" w15:restartNumberingAfterBreak="0">
+  <w:abstractNum w:abstractNumId="36" w15:restartNumberingAfterBreak="0">
     <w:nsid w:val="3F2A002F"/>
     <w:multiLevelType w:val="multilevel"/>
     <w:tmpl w:val="6E761432"/>
@@ -6279,7 +6547,7 @@
       </w:rPr>
     </w:lvl>
   </w:abstractNum>
-  <w:abstractNum w:abstractNumId="35" w15:restartNumberingAfterBreak="0">
+  <w:abstractNum w:abstractNumId="37" w15:restartNumberingAfterBreak="0">
     <w:nsid w:val="41867E99"/>
     <w:multiLevelType w:val="multilevel"/>
     <w:tmpl w:val="4DEE36B8"/>
@@ -6392,7 +6660,7 @@
       </w:rPr>
     </w:lvl>
   </w:abstractNum>
-  <w:abstractNum w:abstractNumId="36" w15:restartNumberingAfterBreak="0">
+  <w:abstractNum w:abstractNumId="38" w15:restartNumberingAfterBreak="0">
     <w:nsid w:val="41FD16FA"/>
     <w:multiLevelType w:val="multilevel"/>
     <w:tmpl w:val="A4B41A00"/>
@@ -6505,7 +6773,7 @@
       </w:rPr>
     </w:lvl>
   </w:abstractNum>
-  <w:abstractNum w:abstractNumId="37" w15:restartNumberingAfterBreak="0">
+  <w:abstractNum w:abstractNumId="39" w15:restartNumberingAfterBreak="0">
     <w:nsid w:val="458FDFB1"/>
     <w:multiLevelType w:val="multilevel"/>
     <w:tmpl w:val="151C4200"/>
@@ -6618,7 +6886,7 @@
       </w:rPr>
     </w:lvl>
   </w:abstractNum>
-  <w:abstractNum w:abstractNumId="38" w15:restartNumberingAfterBreak="0">
+  <w:abstractNum w:abstractNumId="40" w15:restartNumberingAfterBreak="0">
     <w:nsid w:val="484A0155"/>
     <w:multiLevelType w:val="multilevel"/>
     <w:tmpl w:val="F29A88F2"/>
@@ -6704,7 +6972,7 @@
       </w:pPr>
     </w:lvl>
   </w:abstractNum>
-  <w:abstractNum w:abstractNumId="39" w15:restartNumberingAfterBreak="0">
+  <w:abstractNum w:abstractNumId="41" w15:restartNumberingAfterBreak="0">
     <w:nsid w:val="490337F0"/>
     <w:multiLevelType w:val="multilevel"/>
     <w:tmpl w:val="22AA1C32"/>
@@ -6817,7 +7085,7 @@
       </w:rPr>
     </w:lvl>
   </w:abstractNum>
-  <w:abstractNum w:abstractNumId="40" w15:restartNumberingAfterBreak="0">
+  <w:abstractNum w:abstractNumId="42" w15:restartNumberingAfterBreak="0">
     <w:nsid w:val="4BFD7863"/>
     <w:multiLevelType w:val="multilevel"/>
     <w:tmpl w:val="9CEA5310"/>
@@ -6930,7 +7198,7 @@
       </w:rPr>
     </w:lvl>
   </w:abstractNum>
-  <w:abstractNum w:abstractNumId="41" w15:restartNumberingAfterBreak="0">
+  <w:abstractNum w:abstractNumId="43" w15:restartNumberingAfterBreak="0">
     <w:nsid w:val="4DB56BC1"/>
     <w:multiLevelType w:val="multilevel"/>
     <w:tmpl w:val="C6D42554"/>
@@ -7043,7 +7311,7 @@
       </w:rPr>
     </w:lvl>
   </w:abstractNum>
-  <w:abstractNum w:abstractNumId="42" w15:restartNumberingAfterBreak="0">
+  <w:abstractNum w:abstractNumId="44" w15:restartNumberingAfterBreak="0">
     <w:nsid w:val="4E026BCB"/>
     <w:multiLevelType w:val="multilevel"/>
     <w:tmpl w:val="313C537E"/>
@@ -7156,7 +7424,7 @@
       </w:rPr>
     </w:lvl>
   </w:abstractNum>
-  <w:abstractNum w:abstractNumId="43" w15:restartNumberingAfterBreak="0">
+  <w:abstractNum w:abstractNumId="45" w15:restartNumberingAfterBreak="0">
     <w:nsid w:val="4E6961A6"/>
     <w:multiLevelType w:val="multilevel"/>
     <w:tmpl w:val="B62ADDC4"/>
@@ -7245,7 +7513,7 @@
       </w:pPr>
     </w:lvl>
   </w:abstractNum>
-  <w:abstractNum w:abstractNumId="44" w15:restartNumberingAfterBreak="0">
+  <w:abstractNum w:abstractNumId="46" w15:restartNumberingAfterBreak="0">
     <w:nsid w:val="4E9F6C4C"/>
     <w:multiLevelType w:val="multilevel"/>
     <w:tmpl w:val="97DA23F6"/>
@@ -7331,7 +7599,7 @@
       </w:pPr>
     </w:lvl>
   </w:abstractNum>
-  <w:abstractNum w:abstractNumId="45" w15:restartNumberingAfterBreak="0">
+  <w:abstractNum w:abstractNumId="47" w15:restartNumberingAfterBreak="0">
     <w:nsid w:val="4F0945D9"/>
     <w:multiLevelType w:val="multilevel"/>
     <w:tmpl w:val="25129420"/>
@@ -7444,7 +7712,7 @@
       </w:rPr>
     </w:lvl>
   </w:abstractNum>
-  <w:abstractNum w:abstractNumId="46" w15:restartNumberingAfterBreak="0">
+  <w:abstractNum w:abstractNumId="48" w15:restartNumberingAfterBreak="0">
     <w:nsid w:val="506442DC"/>
     <w:multiLevelType w:val="multilevel"/>
     <w:tmpl w:val="492A55A2"/>
@@ -7557,7 +7825,7 @@
       </w:rPr>
     </w:lvl>
   </w:abstractNum>
-  <w:abstractNum w:abstractNumId="47" w15:restartNumberingAfterBreak="0">
+  <w:abstractNum w:abstractNumId="49" w15:restartNumberingAfterBreak="0">
     <w:nsid w:val="520E17BC"/>
     <w:multiLevelType w:val="multilevel"/>
     <w:tmpl w:val="78EA1944"/>
@@ -7643,7 +7911,7 @@
       </w:pPr>
     </w:lvl>
   </w:abstractNum>
-  <w:abstractNum w:abstractNumId="48" w15:restartNumberingAfterBreak="0">
+  <w:abstractNum w:abstractNumId="50" w15:restartNumberingAfterBreak="0">
     <w:nsid w:val="52FD054F"/>
     <w:multiLevelType w:val="multilevel"/>
     <w:tmpl w:val="8620DB42"/>
@@ -7756,7 +8024,7 @@
       </w:rPr>
     </w:lvl>
   </w:abstractNum>
-  <w:abstractNum w:abstractNumId="49" w15:restartNumberingAfterBreak="0">
+  <w:abstractNum w:abstractNumId="51" w15:restartNumberingAfterBreak="0">
     <w:nsid w:val="530E1578"/>
     <w:multiLevelType w:val="multilevel"/>
     <w:tmpl w:val="B35207E0"/>
@@ -7869,7 +8137,7 @@
       </w:rPr>
     </w:lvl>
   </w:abstractNum>
-  <w:abstractNum w:abstractNumId="50" w15:restartNumberingAfterBreak="0">
+  <w:abstractNum w:abstractNumId="52" w15:restartNumberingAfterBreak="0">
     <w:nsid w:val="56C545D6"/>
     <w:multiLevelType w:val="multilevel"/>
     <w:tmpl w:val="180035D6"/>
@@ -7982,7 +8250,7 @@
       </w:rPr>
     </w:lvl>
   </w:abstractNum>
-  <w:abstractNum w:abstractNumId="51" w15:restartNumberingAfterBreak="0">
+  <w:abstractNum w:abstractNumId="53" w15:restartNumberingAfterBreak="0">
     <w:nsid w:val="59A55CE0"/>
     <w:multiLevelType w:val="multilevel"/>
     <w:tmpl w:val="9D684DA8"/>
@@ -8068,7 +8336,7 @@
       </w:pPr>
     </w:lvl>
   </w:abstractNum>
-  <w:abstractNum w:abstractNumId="52" w15:restartNumberingAfterBreak="0">
+  <w:abstractNum w:abstractNumId="54" w15:restartNumberingAfterBreak="0">
     <w:nsid w:val="5D640992"/>
     <w:multiLevelType w:val="multilevel"/>
     <w:tmpl w:val="06401E94"/>
@@ -8154,7 +8422,7 @@
       </w:pPr>
     </w:lvl>
   </w:abstractNum>
-  <w:abstractNum w:abstractNumId="53" w15:restartNumberingAfterBreak="0">
+  <w:abstractNum w:abstractNumId="55" w15:restartNumberingAfterBreak="0">
     <w:nsid w:val="5E466E47"/>
     <w:multiLevelType w:val="multilevel"/>
     <w:tmpl w:val="9ED872E6"/>
@@ -8240,7 +8508,7 @@
       </w:pPr>
     </w:lvl>
   </w:abstractNum>
-  <w:abstractNum w:abstractNumId="54" w15:restartNumberingAfterBreak="0">
+  <w:abstractNum w:abstractNumId="56" w15:restartNumberingAfterBreak="0">
     <w:nsid w:val="62E545BF"/>
     <w:multiLevelType w:val="multilevel"/>
     <w:tmpl w:val="51F21CC8"/>
@@ -8353,7 +8621,7 @@
       </w:rPr>
     </w:lvl>
   </w:abstractNum>
-  <w:abstractNum w:abstractNumId="55" w15:restartNumberingAfterBreak="0">
+  <w:abstractNum w:abstractNumId="57" w15:restartNumberingAfterBreak="0">
     <w:nsid w:val="65343972"/>
     <w:multiLevelType w:val="multilevel"/>
     <w:tmpl w:val="8376AE40"/>
@@ -8439,7 +8707,7 @@
       </w:pPr>
     </w:lvl>
   </w:abstractNum>
-  <w:abstractNum w:abstractNumId="56" w15:restartNumberingAfterBreak="0">
+  <w:abstractNum w:abstractNumId="58" w15:restartNumberingAfterBreak="0">
     <w:nsid w:val="66AA43FB"/>
     <w:multiLevelType w:val="multilevel"/>
     <w:tmpl w:val="67BAA806"/>
@@ -8531,7 +8799,7 @@
       </w:pPr>
     </w:lvl>
   </w:abstractNum>
-  <w:abstractNum w:abstractNumId="57" w15:restartNumberingAfterBreak="0">
+  <w:abstractNum w:abstractNumId="59" w15:restartNumberingAfterBreak="0">
     <w:nsid w:val="6BF30F15"/>
     <w:multiLevelType w:val="multilevel"/>
     <w:tmpl w:val="BE987DCC"/>
@@ -8617,7 +8885,7 @@
       </w:pPr>
     </w:lvl>
   </w:abstractNum>
-  <w:abstractNum w:abstractNumId="58" w15:restartNumberingAfterBreak="0">
+  <w:abstractNum w:abstractNumId="60" w15:restartNumberingAfterBreak="0">
     <w:nsid w:val="6C9CF4D8"/>
     <w:multiLevelType w:val="multilevel"/>
     <w:tmpl w:val="521EA3DA"/>
@@ -8730,7 +8998,7 @@
       </w:rPr>
     </w:lvl>
   </w:abstractNum>
-  <w:abstractNum w:abstractNumId="59" w15:restartNumberingAfterBreak="0">
+  <w:abstractNum w:abstractNumId="61" w15:restartNumberingAfterBreak="0">
     <w:nsid w:val="6CCC2633"/>
     <w:multiLevelType w:val="multilevel"/>
     <w:tmpl w:val="B044A644"/>
@@ -8816,7 +9084,7 @@
       </w:pPr>
     </w:lvl>
   </w:abstractNum>
-  <w:abstractNum w:abstractNumId="60" w15:restartNumberingAfterBreak="0">
+  <w:abstractNum w:abstractNumId="62" w15:restartNumberingAfterBreak="0">
     <w:nsid w:val="72027CAD"/>
     <w:multiLevelType w:val="multilevel"/>
     <w:tmpl w:val="ADCE3CAE"/>
@@ -8929,7 +9197,7 @@
       </w:rPr>
     </w:lvl>
   </w:abstractNum>
-  <w:abstractNum w:abstractNumId="61" w15:restartNumberingAfterBreak="0">
+  <w:abstractNum w:abstractNumId="63" w15:restartNumberingAfterBreak="0">
     <w:nsid w:val="78D678F0"/>
     <w:multiLevelType w:val="multilevel"/>
     <w:tmpl w:val="0B8EB33A"/>
@@ -9042,7 +9310,7 @@
       </w:rPr>
     </w:lvl>
   </w:abstractNum>
-  <w:abstractNum w:abstractNumId="62" w15:restartNumberingAfterBreak="0">
+  <w:abstractNum w:abstractNumId="64" w15:restartNumberingAfterBreak="0">
     <w:nsid w:val="7C9243DD"/>
     <w:multiLevelType w:val="multilevel"/>
     <w:tmpl w:val="71E255FA"/>
@@ -9156,217 +9424,223 @@
     </w:lvl>
   </w:abstractNum>
   <w:num w:numId="1" w16cid:durableId="252011213">
-    <w:abstractNumId w:val="18"/>
+    <w:abstractNumId w:val="20"/>
   </w:num>
   <w:num w:numId="2" w16cid:durableId="1511677718">
     <w:abstractNumId w:val="1"/>
   </w:num>
   <w:num w:numId="3" w16cid:durableId="1063412375">
+    <w:abstractNumId w:val="24"/>
+  </w:num>
+  <w:num w:numId="4" w16cid:durableId="543374525">
+    <w:abstractNumId w:val="12"/>
+  </w:num>
+  <w:num w:numId="5" w16cid:durableId="1185368564">
+    <w:abstractNumId w:val="36"/>
+  </w:num>
+  <w:num w:numId="6" w16cid:durableId="484123033">
+    <w:abstractNumId w:val="49"/>
+  </w:num>
+  <w:num w:numId="7" w16cid:durableId="934823674">
     <w:abstractNumId w:val="22"/>
   </w:num>
-  <w:num w:numId="4" w16cid:durableId="543374525">
-    <w:abstractNumId w:val="11"/>
-  </w:num>
-  <w:num w:numId="5" w16cid:durableId="1185368564">
-    <w:abstractNumId w:val="34"/>
-  </w:num>
-  <w:num w:numId="6" w16cid:durableId="484123033">
-    <w:abstractNumId w:val="47"/>
-  </w:num>
-  <w:num w:numId="7" w16cid:durableId="934823674">
-    <w:abstractNumId w:val="20"/>
-  </w:num>
   <w:num w:numId="8" w16cid:durableId="1332371061">
-    <w:abstractNumId w:val="59"/>
+    <w:abstractNumId w:val="61"/>
   </w:num>
   <w:num w:numId="9" w16cid:durableId="2122335721">
-    <w:abstractNumId w:val="62"/>
+    <w:abstractNumId w:val="64"/>
   </w:num>
   <w:num w:numId="10" w16cid:durableId="1620650744">
-    <w:abstractNumId w:val="44"/>
+    <w:abstractNumId w:val="46"/>
   </w:num>
   <w:num w:numId="11" w16cid:durableId="1281301657">
-    <w:abstractNumId w:val="46"/>
+    <w:abstractNumId w:val="48"/>
   </w:num>
   <w:num w:numId="12" w16cid:durableId="1083263174">
     <w:abstractNumId w:val="0"/>
   </w:num>
   <w:num w:numId="13" w16cid:durableId="255290461">
-    <w:abstractNumId w:val="28"/>
+    <w:abstractNumId w:val="30"/>
   </w:num>
   <w:num w:numId="14" w16cid:durableId="62339222">
-    <w:abstractNumId w:val="51"/>
+    <w:abstractNumId w:val="53"/>
   </w:num>
   <w:num w:numId="15" w16cid:durableId="26755591">
-    <w:abstractNumId w:val="53"/>
+    <w:abstractNumId w:val="55"/>
   </w:num>
   <w:num w:numId="16" w16cid:durableId="238296817">
     <w:abstractNumId w:val="2"/>
   </w:num>
   <w:num w:numId="17" w16cid:durableId="1733843557">
+    <w:abstractNumId w:val="4"/>
+  </w:num>
+  <w:num w:numId="18" w16cid:durableId="1029911866">
+    <w:abstractNumId w:val="23"/>
+  </w:num>
+  <w:num w:numId="19" w16cid:durableId="768812483">
+    <w:abstractNumId w:val="44"/>
+  </w:num>
+  <w:num w:numId="20" w16cid:durableId="1096172250">
+    <w:abstractNumId w:val="43"/>
+  </w:num>
+  <w:num w:numId="21" w16cid:durableId="1362587724">
+    <w:abstractNumId w:val="18"/>
+  </w:num>
+  <w:num w:numId="22" w16cid:durableId="308485476">
+    <w:abstractNumId w:val="40"/>
+  </w:num>
+  <w:num w:numId="23" w16cid:durableId="432633204">
+    <w:abstractNumId w:val="41"/>
+  </w:num>
+  <w:num w:numId="24" w16cid:durableId="1657106472">
+    <w:abstractNumId w:val="21"/>
+  </w:num>
+  <w:num w:numId="25" w16cid:durableId="1860311807">
+    <w:abstractNumId w:val="56"/>
+  </w:num>
+  <w:num w:numId="26" w16cid:durableId="1657488899">
+    <w:abstractNumId w:val="51"/>
+  </w:num>
+  <w:num w:numId="27" w16cid:durableId="1728534140">
+    <w:abstractNumId w:val="54"/>
+  </w:num>
+  <w:num w:numId="28" w16cid:durableId="627590900">
+    <w:abstractNumId w:val="33"/>
+  </w:num>
+  <w:num w:numId="29" w16cid:durableId="1573811391">
+    <w:abstractNumId w:val="50"/>
+  </w:num>
+  <w:num w:numId="30" w16cid:durableId="139470961">
+    <w:abstractNumId w:val="7"/>
+  </w:num>
+  <w:num w:numId="31" w16cid:durableId="74516165">
+    <w:abstractNumId w:val="45"/>
+  </w:num>
+  <w:num w:numId="32" w16cid:durableId="856430949">
+    <w:abstractNumId w:val="58"/>
+  </w:num>
+  <w:num w:numId="33" w16cid:durableId="1896893814">
+    <w:abstractNumId w:val="62"/>
+  </w:num>
+  <w:num w:numId="34" w16cid:durableId="1082531045">
+    <w:abstractNumId w:val="59"/>
+  </w:num>
+  <w:num w:numId="35" w16cid:durableId="1083603937">
+    <w:abstractNumId w:val="5"/>
+  </w:num>
+  <w:num w:numId="36" w16cid:durableId="811140840">
+    <w:abstractNumId w:val="63"/>
+  </w:num>
+  <w:num w:numId="37" w16cid:durableId="1012027868">
+    <w:abstractNumId w:val="19"/>
+  </w:num>
+  <w:num w:numId="38" w16cid:durableId="1033191635">
+    <w:abstractNumId w:val="9"/>
+  </w:num>
+  <w:num w:numId="39" w16cid:durableId="559369418">
+    <w:abstractNumId w:val="42"/>
+  </w:num>
+  <w:num w:numId="40" w16cid:durableId="1734815631">
+    <w:abstractNumId w:val="32"/>
+  </w:num>
+  <w:num w:numId="41" w16cid:durableId="2007391212">
+    <w:abstractNumId w:val="16"/>
+  </w:num>
+  <w:num w:numId="42" w16cid:durableId="1334603421">
+    <w:abstractNumId w:val="35"/>
+  </w:num>
+  <w:num w:numId="43" w16cid:durableId="828864931">
+    <w:abstractNumId w:val="27"/>
+  </w:num>
+  <w:num w:numId="44" w16cid:durableId="1057138">
+    <w:abstractNumId w:val="8"/>
+  </w:num>
+  <w:num w:numId="45" w16cid:durableId="2116167350">
+    <w:abstractNumId w:val="25"/>
+  </w:num>
+  <w:num w:numId="46" w16cid:durableId="1549491811">
+    <w:abstractNumId w:val="11"/>
+  </w:num>
+  <w:num w:numId="47" w16cid:durableId="474639141">
+    <w:abstractNumId w:val="28"/>
+  </w:num>
+  <w:num w:numId="48" w16cid:durableId="254942499">
+    <w:abstractNumId w:val="57"/>
+  </w:num>
+  <w:num w:numId="49" w16cid:durableId="782310340">
+    <w:abstractNumId w:val="29"/>
+  </w:num>
+  <w:num w:numId="50" w16cid:durableId="672992572">
+    <w:abstractNumId w:val="17"/>
+  </w:num>
+  <w:num w:numId="51" w16cid:durableId="34431958">
+    <w:abstractNumId w:val="37"/>
+  </w:num>
+  <w:num w:numId="52" w16cid:durableId="407652757">
+    <w:abstractNumId w:val="47"/>
+  </w:num>
+  <w:num w:numId="53" w16cid:durableId="364061785">
+    <w:abstractNumId w:val="26"/>
+  </w:num>
+  <w:num w:numId="54" w16cid:durableId="1502744821">
+    <w:abstractNumId w:val="6"/>
+  </w:num>
+  <w:num w:numId="55" w16cid:durableId="636224101">
+    <w:abstractNumId w:val="26"/>
+  </w:num>
+  <w:num w:numId="56" w16cid:durableId="1640181680">
+    <w:abstractNumId w:val="6"/>
+  </w:num>
+  <w:num w:numId="57" w16cid:durableId="1102259169">
+    <w:abstractNumId w:val="26"/>
+  </w:num>
+  <w:num w:numId="58" w16cid:durableId="1412847187">
+    <w:abstractNumId w:val="6"/>
+  </w:num>
+  <w:num w:numId="59" w16cid:durableId="2139293486">
+    <w:abstractNumId w:val="38"/>
+  </w:num>
+  <w:num w:numId="60" w16cid:durableId="133253283">
+    <w:abstractNumId w:val="31"/>
+  </w:num>
+  <w:num w:numId="61" w16cid:durableId="705720765">
+    <w:abstractNumId w:val="60"/>
+  </w:num>
+  <w:num w:numId="62" w16cid:durableId="1744790697">
+    <w:abstractNumId w:val="52"/>
+  </w:num>
+  <w:num w:numId="63" w16cid:durableId="765730291">
+    <w:abstractNumId w:val="15"/>
+  </w:num>
+  <w:num w:numId="64" w16cid:durableId="1522553426">
+    <w:abstractNumId w:val="34"/>
+  </w:num>
+  <w:num w:numId="65" w16cid:durableId="1898129069">
+    <w:abstractNumId w:val="10"/>
+  </w:num>
+  <w:num w:numId="66" w16cid:durableId="34624396">
+    <w:abstractNumId w:val="60"/>
+  </w:num>
+  <w:num w:numId="67" w16cid:durableId="1400329026">
+    <w:abstractNumId w:val="60"/>
+  </w:num>
+  <w:num w:numId="68" w16cid:durableId="1415053762">
+    <w:abstractNumId w:val="60"/>
+  </w:num>
+  <w:num w:numId="69" w16cid:durableId="1988312850">
+    <w:abstractNumId w:val="60"/>
+  </w:num>
+  <w:num w:numId="70" w16cid:durableId="584195238">
+    <w:abstractNumId w:val="39"/>
+  </w:num>
+  <w:num w:numId="71" w16cid:durableId="907810890">
+    <w:abstractNumId w:val="14"/>
+  </w:num>
+  <w:num w:numId="72" w16cid:durableId="673529709">
     <w:abstractNumId w:val="3"/>
   </w:num>
-  <w:num w:numId="18" w16cid:durableId="1029911866">
-    <w:abstractNumId w:val="21"/>
-  </w:num>
-  <w:num w:numId="19" w16cid:durableId="768812483">
-    <w:abstractNumId w:val="42"/>
-  </w:num>
-  <w:num w:numId="20" w16cid:durableId="1096172250">
-    <w:abstractNumId w:val="41"/>
-  </w:num>
-  <w:num w:numId="21" w16cid:durableId="1362587724">
-    <w:abstractNumId w:val="16"/>
-  </w:num>
-  <w:num w:numId="22" w16cid:durableId="308485476">
-    <w:abstractNumId w:val="38"/>
-  </w:num>
-  <w:num w:numId="23" w16cid:durableId="432633204">
-    <w:abstractNumId w:val="39"/>
-  </w:num>
-  <w:num w:numId="24" w16cid:durableId="1657106472">
-    <w:abstractNumId w:val="19"/>
-  </w:num>
-  <w:num w:numId="25" w16cid:durableId="1860311807">
-    <w:abstractNumId w:val="54"/>
-  </w:num>
-  <w:num w:numId="26" w16cid:durableId="1657488899">
-    <w:abstractNumId w:val="49"/>
-  </w:num>
-  <w:num w:numId="27" w16cid:durableId="1728534140">
-    <w:abstractNumId w:val="52"/>
-  </w:num>
-  <w:num w:numId="28" w16cid:durableId="627590900">
-    <w:abstractNumId w:val="31"/>
-  </w:num>
-  <w:num w:numId="29" w16cid:durableId="1573811391">
-    <w:abstractNumId w:val="48"/>
-  </w:num>
-  <w:num w:numId="30" w16cid:durableId="139470961">
-    <w:abstractNumId w:val="6"/>
-  </w:num>
-  <w:num w:numId="31" w16cid:durableId="74516165">
-    <w:abstractNumId w:val="43"/>
-  </w:num>
-  <w:num w:numId="32" w16cid:durableId="856430949">
-    <w:abstractNumId w:val="56"/>
-  </w:num>
-  <w:num w:numId="33" w16cid:durableId="1896893814">
-    <w:abstractNumId w:val="60"/>
-  </w:num>
-  <w:num w:numId="34" w16cid:durableId="1082531045">
-    <w:abstractNumId w:val="57"/>
-  </w:num>
-  <w:num w:numId="35" w16cid:durableId="1083603937">
-    <w:abstractNumId w:val="4"/>
-  </w:num>
-  <w:num w:numId="36" w16cid:durableId="811140840">
-    <w:abstractNumId w:val="61"/>
-  </w:num>
-  <w:num w:numId="37" w16cid:durableId="1012027868">
-    <w:abstractNumId w:val="17"/>
-  </w:num>
-  <w:num w:numId="38" w16cid:durableId="1033191635">
-    <w:abstractNumId w:val="8"/>
-  </w:num>
-  <w:num w:numId="39" w16cid:durableId="559369418">
-    <w:abstractNumId w:val="40"/>
-  </w:num>
-  <w:num w:numId="40" w16cid:durableId="1734815631">
-    <w:abstractNumId w:val="30"/>
-  </w:num>
-  <w:num w:numId="41" w16cid:durableId="2007391212">
-    <w:abstractNumId w:val="14"/>
-  </w:num>
-  <w:num w:numId="42" w16cid:durableId="1334603421">
-    <w:abstractNumId w:val="33"/>
-  </w:num>
-  <w:num w:numId="43" w16cid:durableId="828864931">
-    <w:abstractNumId w:val="25"/>
-  </w:num>
-  <w:num w:numId="44" w16cid:durableId="1057138">
-    <w:abstractNumId w:val="7"/>
-  </w:num>
-  <w:num w:numId="45" w16cid:durableId="2116167350">
-    <w:abstractNumId w:val="23"/>
-  </w:num>
-  <w:num w:numId="46" w16cid:durableId="1549491811">
-    <w:abstractNumId w:val="10"/>
-  </w:num>
-  <w:num w:numId="47" w16cid:durableId="474639141">
-    <w:abstractNumId w:val="26"/>
-  </w:num>
-  <w:num w:numId="48" w16cid:durableId="254942499">
-    <w:abstractNumId w:val="55"/>
-  </w:num>
-  <w:num w:numId="49" w16cid:durableId="782310340">
-    <w:abstractNumId w:val="27"/>
-  </w:num>
-  <w:num w:numId="50" w16cid:durableId="672992572">
-    <w:abstractNumId w:val="15"/>
-  </w:num>
-  <w:num w:numId="51" w16cid:durableId="34431958">
-    <w:abstractNumId w:val="35"/>
-  </w:num>
-  <w:num w:numId="52" w16cid:durableId="407652757">
-    <w:abstractNumId w:val="45"/>
-  </w:num>
-  <w:num w:numId="53" w16cid:durableId="364061785">
-    <w:abstractNumId w:val="24"/>
-  </w:num>
-  <w:num w:numId="54" w16cid:durableId="1502744821">
-    <w:abstractNumId w:val="5"/>
-  </w:num>
-  <w:num w:numId="55" w16cid:durableId="636224101">
-    <w:abstractNumId w:val="24"/>
-  </w:num>
-  <w:num w:numId="56" w16cid:durableId="1640181680">
-    <w:abstractNumId w:val="5"/>
-  </w:num>
-  <w:num w:numId="57" w16cid:durableId="1102259169">
-    <w:abstractNumId w:val="24"/>
-  </w:num>
-  <w:num w:numId="58" w16cid:durableId="1412847187">
-    <w:abstractNumId w:val="5"/>
-  </w:num>
-  <w:num w:numId="59" w16cid:durableId="2139293486">
-    <w:abstractNumId w:val="36"/>
-  </w:num>
-  <w:num w:numId="60" w16cid:durableId="133253283">
-    <w:abstractNumId w:val="29"/>
-  </w:num>
-  <w:num w:numId="61" w16cid:durableId="705720765">
-    <w:abstractNumId w:val="58"/>
-  </w:num>
-  <w:num w:numId="62" w16cid:durableId="1744790697">
-    <w:abstractNumId w:val="50"/>
-  </w:num>
-  <w:num w:numId="63" w16cid:durableId="765730291">
+  <w:num w:numId="73" w16cid:durableId="631373917">
     <w:abstractNumId w:val="13"/>
-  </w:num>
-  <w:num w:numId="64" w16cid:durableId="1522553426">
-    <w:abstractNumId w:val="32"/>
-  </w:num>
-  <w:num w:numId="65" w16cid:durableId="1898129069">
-    <w:abstractNumId w:val="9"/>
-  </w:num>
-  <w:num w:numId="66" w16cid:durableId="34624396">
-    <w:abstractNumId w:val="58"/>
-  </w:num>
-  <w:num w:numId="67" w16cid:durableId="1400329026">
-    <w:abstractNumId w:val="58"/>
-  </w:num>
-  <w:num w:numId="68" w16cid:durableId="1415053762">
-    <w:abstractNumId w:val="58"/>
-  </w:num>
-  <w:num w:numId="69" w16cid:durableId="1988312850">
-    <w:abstractNumId w:val="58"/>
-  </w:num>
-  <w:num w:numId="70" w16cid:durableId="584195238">
-    <w:abstractNumId w:val="37"/>
-  </w:num>
-  <w:num w:numId="71" w16cid:durableId="907810890">
-    <w:abstractNumId w:val="12"/>
   </w:num>
 </w:numbering>
 </file>
@@ -9960,7 +10234,6 @@
   <w:style w:type="character" w:default="1" w:styleId="Policepardfaut">
     <w:name w:val="Default Paragraph Font"/>
     <w:uiPriority w:val="1"/>
-    <w:semiHidden/>
     <w:unhideWhenUsed/>
   </w:style>
   <w:style w:type="table" w:default="1" w:styleId="TableauNormal">

</xml_diff>

<commit_message>
Modification des exigences fonctionneles
Ajout d'un ID de référence
</commit_message>
<xml_diff>
--- a/Documentation/LHO - M5 - DT.docx
+++ b/Documentation/LHO - M5 - DT.docx
@@ -113,6 +113,7 @@
               <w:szCs w:val="52"/>
             </w:rPr>
           </w:pPr>
+          <w:proofErr w:type="spellStart"/>
           <w:r>
             <w:rPr>
               <w:b/>
@@ -122,6 +123,7 @@
             </w:rPr>
             <w:t>ScholarLog</w:t>
           </w:r>
+          <w:proofErr w:type="spellEnd"/>
         </w:p>
         <w:p>
           <w:pPr>
@@ -292,8 +294,16 @@
               <w:szCs w:val="32"/>
             </w:rPr>
             <w:br/>
+          </w:r>
+          <w:proofErr w:type="spellStart"/>
+          <w:r>
+            <w:rPr>
+              <w:sz w:val="32"/>
+              <w:szCs w:val="32"/>
+            </w:rPr>
             <w:t>Choffa</w:t>
           </w:r>
+          <w:proofErr w:type="spellEnd"/>
           <w:r>
             <w:rPr>
               <w:sz w:val="32"/>
@@ -571,7 +581,7 @@
           <w:r>
             <w:fldChar w:fldCharType="separate"/>
           </w:r>
-          <w:hyperlink w:anchor="_Toc221055311" w:history="1">
+          <w:hyperlink w:anchor="_Toc221108061" w:history="1">
             <w:r>
               <w:rPr>
                 <w:rStyle w:val="Lienhypertexte"/>
@@ -598,7 +608,7 @@
                 <w:noProof/>
                 <w:webHidden/>
               </w:rPr>
-              <w:instrText xml:space="preserve"> PAGEREF _Toc221055311 \h </w:instrText>
+              <w:instrText xml:space="preserve"> PAGEREF _Toc221108061 \h </w:instrText>
             </w:r>
             <w:r>
               <w:rPr>
@@ -645,7 +655,7 @@
               <w14:ligatures w14:val="standardContextual"/>
             </w:rPr>
           </w:pPr>
-          <w:hyperlink w:anchor="_Toc221055312" w:history="1">
+          <w:hyperlink w:anchor="_Toc221108062" w:history="1">
             <w:r>
               <w:rPr>
                 <w:rStyle w:val="Lienhypertexte"/>
@@ -680,7 +690,7 @@
                 <w:noProof/>
                 <w:webHidden/>
               </w:rPr>
-              <w:instrText xml:space="preserve"> PAGEREF _Toc221055312 \h </w:instrText>
+              <w:instrText xml:space="preserve"> PAGEREF _Toc221108062 \h </w:instrText>
             </w:r>
             <w:r>
               <w:rPr>
@@ -727,7 +737,7 @@
               <w14:ligatures w14:val="standardContextual"/>
             </w:rPr>
           </w:pPr>
-          <w:hyperlink w:anchor="_Toc221055313" w:history="1">
+          <w:hyperlink w:anchor="_Toc221108063" w:history="1">
             <w:r>
               <w:rPr>
                 <w:rStyle w:val="Lienhypertexte"/>
@@ -762,7 +772,7 @@
                 <w:noProof/>
                 <w:webHidden/>
               </w:rPr>
-              <w:instrText xml:space="preserve"> PAGEREF _Toc221055313 \h </w:instrText>
+              <w:instrText xml:space="preserve"> PAGEREF _Toc221108063 \h </w:instrText>
             </w:r>
             <w:r>
               <w:rPr>
@@ -809,7 +819,7 @@
               <w14:ligatures w14:val="standardContextual"/>
             </w:rPr>
           </w:pPr>
-          <w:hyperlink w:anchor="_Toc221055314" w:history="1">
+          <w:hyperlink w:anchor="_Toc221108064" w:history="1">
             <w:r>
               <w:rPr>
                 <w:rStyle w:val="Lienhypertexte"/>
@@ -837,7 +847,7 @@
                 <w:noProof/>
                 <w:webHidden/>
               </w:rPr>
-              <w:instrText xml:space="preserve"> PAGEREF _Toc221055314 \h </w:instrText>
+              <w:instrText xml:space="preserve"> PAGEREF _Toc221108064 \h </w:instrText>
             </w:r>
             <w:r>
               <w:rPr>
@@ -884,7 +894,7 @@
               <w14:ligatures w14:val="standardContextual"/>
             </w:rPr>
           </w:pPr>
-          <w:hyperlink w:anchor="_Toc221055315" w:history="1">
+          <w:hyperlink w:anchor="_Toc221108065" w:history="1">
             <w:r>
               <w:rPr>
                 <w:rStyle w:val="Lienhypertexte"/>
@@ -912,7 +922,7 @@
                 <w:noProof/>
                 <w:webHidden/>
               </w:rPr>
-              <w:instrText xml:space="preserve"> PAGEREF _Toc221055315 \h </w:instrText>
+              <w:instrText xml:space="preserve"> PAGEREF _Toc221108065 \h </w:instrText>
             </w:r>
             <w:r>
               <w:rPr>
@@ -945,7 +955,7 @@
         </w:p>
         <w:p>
           <w:pPr>
-            <w:pStyle w:val="TM2"/>
+            <w:pStyle w:val="TM1"/>
             <w:tabs>
               <w:tab w:val="right" w:leader="dot" w:pos="9061"/>
             </w:tabs>
@@ -959,14 +969,14 @@
               <w14:ligatures w14:val="standardContextual"/>
             </w:rPr>
           </w:pPr>
-          <w:hyperlink w:anchor="_Toc221055316" w:history="1">
+          <w:hyperlink w:anchor="_Toc221108066" w:history="1">
             <w:r>
               <w:rPr>
                 <w:rStyle w:val="Lienhypertexte"/>
                 <w:noProof/>
                 <w:lang w:val="fr-CH"/>
               </w:rPr>
-              <w:t>1.2</w:t>
+              <w:t>2</w:t>
             </w:r>
             <w:r>
               <w:rPr>
@@ -1002,7 +1012,7 @@
                 <w:noProof/>
                 <w:webHidden/>
               </w:rPr>
-              <w:instrText xml:space="preserve"> PAGEREF _Toc221055316 \h </w:instrText>
+              <w:instrText xml:space="preserve"> PAGEREF _Toc221108066 \h </w:instrText>
             </w:r>
             <w:r>
               <w:rPr>
@@ -1035,7 +1045,7 @@
         </w:p>
         <w:p>
           <w:pPr>
-            <w:pStyle w:val="TM3"/>
+            <w:pStyle w:val="TM2"/>
             <w:tabs>
               <w:tab w:val="right" w:leader="dot" w:pos="9061"/>
             </w:tabs>
@@ -1049,14 +1059,14 @@
               <w14:ligatures w14:val="standardContextual"/>
             </w:rPr>
           </w:pPr>
-          <w:hyperlink w:anchor="_Toc221055317" w:history="1">
+          <w:hyperlink w:anchor="_Toc221108067" w:history="1">
             <w:r>
               <w:rPr>
                 <w:rStyle w:val="Lienhypertexte"/>
                 <w:noProof/>
                 <w:lang w:val="fr-CH"/>
               </w:rPr>
-              <w:t xml:space="preserve">1.2.1 </w:t>
+              <w:t xml:space="preserve">2.1 </w:t>
             </w:r>
             <w:r>
               <w:rPr>
@@ -1084,7 +1094,7 @@
                 <w:noProof/>
                 <w:webHidden/>
               </w:rPr>
-              <w:instrText xml:space="preserve"> PAGEREF _Toc221055317 \h </w:instrText>
+              <w:instrText xml:space="preserve"> PAGEREF _Toc221108067 \h </w:instrText>
             </w:r>
             <w:r>
               <w:rPr>
@@ -1117,7 +1127,7 @@
         </w:p>
         <w:p>
           <w:pPr>
-            <w:pStyle w:val="TM3"/>
+            <w:pStyle w:val="TM2"/>
             <w:tabs>
               <w:tab w:val="right" w:leader="dot" w:pos="9061"/>
             </w:tabs>
@@ -1131,13 +1141,13 @@
               <w14:ligatures w14:val="standardContextual"/>
             </w:rPr>
           </w:pPr>
-          <w:hyperlink w:anchor="_Toc221055318" w:history="1">
+          <w:hyperlink w:anchor="_Toc221108068" w:history="1">
             <w:r>
               <w:rPr>
                 <w:rStyle w:val="Lienhypertexte"/>
                 <w:noProof/>
               </w:rPr>
-              <w:t>1.2.2 Public cible</w:t>
+              <w:t>2.2 Public cible</w:t>
             </w:r>
             <w:r>
               <w:rPr>
@@ -1158,7 +1168,7 @@
                 <w:noProof/>
                 <w:webHidden/>
               </w:rPr>
-              <w:instrText xml:space="preserve"> PAGEREF _Toc221055318 \h </w:instrText>
+              <w:instrText xml:space="preserve"> PAGEREF _Toc221108068 \h </w:instrText>
             </w:r>
             <w:r>
               <w:rPr>
@@ -1191,7 +1201,7 @@
         </w:p>
         <w:p>
           <w:pPr>
-            <w:pStyle w:val="TM3"/>
+            <w:pStyle w:val="TM2"/>
             <w:tabs>
               <w:tab w:val="right" w:leader="dot" w:pos="9061"/>
             </w:tabs>
@@ -1205,13 +1215,13 @@
               <w14:ligatures w14:val="standardContextual"/>
             </w:rPr>
           </w:pPr>
-          <w:hyperlink w:anchor="_Toc221055319" w:history="1">
+          <w:hyperlink w:anchor="_Toc221108069" w:history="1">
             <w:r>
               <w:rPr>
                 <w:rStyle w:val="Lienhypertexte"/>
                 <w:noProof/>
               </w:rPr>
-              <w:t>1.2.3 Besoins Non-Fonctionnels</w:t>
+              <w:t>2.3 Besoins Non-Fonctionnels</w:t>
             </w:r>
             <w:r>
               <w:rPr>
@@ -1232,7 +1242,7 @@
                 <w:noProof/>
                 <w:webHidden/>
               </w:rPr>
-              <w:instrText xml:space="preserve"> PAGEREF _Toc221055319 \h </w:instrText>
+              <w:instrText xml:space="preserve"> PAGEREF _Toc221108069 \h </w:instrText>
             </w:r>
             <w:r>
               <w:rPr>
@@ -1291,7 +1301,7 @@
       <w:pPr>
         <w:pStyle w:val="Titre1"/>
       </w:pPr>
-      <w:bookmarkStart w:id="0" w:name="_Toc221055311"/>
+      <w:bookmarkStart w:id="0" w:name="_Toc221108061"/>
       <w:r>
         <w:lastRenderedPageBreak/>
         <w:t>1. Introduction</w:t>
@@ -1470,7 +1480,7 @@
       <w:pPr>
         <w:pStyle w:val="Titre2"/>
       </w:pPr>
-      <w:bookmarkStart w:id="1" w:name="_Toc221055312"/>
+      <w:bookmarkStart w:id="1" w:name="_Toc221108062"/>
       <w:r>
         <w:rPr>
           <w:lang w:val="fr-CH"/>
@@ -1523,8 +1533,13 @@
         </w:numPr>
         <w:spacing w:line="240" w:lineRule="auto"/>
       </w:pPr>
+      <w:proofErr w:type="spellStart"/>
       <w:r>
-        <w:t>Choffat Lise : évaluation en anglais</w:t>
+        <w:t>Choffat</w:t>
+      </w:r>
+      <w:proofErr w:type="spellEnd"/>
+      <w:r>
+        <w:t xml:space="preserve"> Lise : évaluation en anglais</w:t>
       </w:r>
     </w:p>
     <w:p>
@@ -1558,7 +1573,7 @@
       <w:pPr>
         <w:pStyle w:val="Titre2"/>
       </w:pPr>
-      <w:bookmarkStart w:id="2" w:name="_Toc221055313"/>
+      <w:bookmarkStart w:id="2" w:name="_Toc221108063"/>
       <w:r>
         <w:rPr>
           <w:lang w:val="fr-CH"/>
@@ -1574,7 +1589,7 @@
       <w:pPr>
         <w:pStyle w:val="Titre3"/>
       </w:pPr>
-      <w:bookmarkStart w:id="3" w:name="_Toc221055314"/>
+      <w:bookmarkStart w:id="3" w:name="_Toc221108064"/>
       <w:r>
         <w:rPr>
           <w:lang w:val="fr-CH"/>
@@ -1686,7 +1701,7 @@
           <w:lang w:val="fr-CH"/>
         </w:rPr>
       </w:pPr>
-      <w:bookmarkStart w:id="4" w:name="_Toc221055315"/>
+      <w:bookmarkStart w:id="4" w:name="_Toc221108065"/>
       <w:r>
         <w:rPr>
           <w:lang w:val="fr-CH"/>
@@ -1763,13 +1778,7 @@
         <w:rPr>
           <w:lang w:val="fr-CH"/>
         </w:rPr>
-        <w:t>Planification</w:t>
-      </w:r>
-      <w:r>
-        <w:rPr>
-          <w:lang w:val="fr-CH"/>
-        </w:rPr>
-        <w:t xml:space="preserve"> (avec suivit)</w:t>
+        <w:t>Planification (avec suivit)</w:t>
       </w:r>
     </w:p>
     <w:p>
@@ -1791,15 +1800,21 @@
     </w:p>
     <w:p>
       <w:pPr>
-        <w:pStyle w:val="Titre2"/>
-      </w:pPr>
-      <w:bookmarkStart w:id="5" w:name="_Toc221055316"/>
+        <w:pStyle w:val="Titre1"/>
+      </w:pPr>
+      <w:bookmarkStart w:id="5" w:name="_Toc221108066"/>
       <w:r>
         <w:rPr>
           <w:lang w:val="fr-CH"/>
         </w:rPr>
         <w:lastRenderedPageBreak/>
-        <w:t>1.2</w:t>
+        <w:t>2</w:t>
+      </w:r>
+      <w:r>
+        <w:rPr>
+          <w:lang w:val="fr-CH"/>
+        </w:rPr>
+        <w:t>.</w:t>
       </w:r>
       <w:r>
         <w:rPr>
@@ -1814,7 +1829,11 @@
         <w:t>Spécifications</w:t>
       </w:r>
       <w:r>
-        <w:t xml:space="preserve"> de l’ap</w:t>
+        <w:t xml:space="preserve"> de </w:t>
+      </w:r>
+      <w:proofErr w:type="spellStart"/>
+      <w:r>
+        <w:t>l’ap</w:t>
       </w:r>
       <w:r>
         <w:rPr>
@@ -1823,6 +1842,7 @@
         <w:t>plication</w:t>
       </w:r>
       <w:bookmarkEnd w:id="5"/>
+      <w:proofErr w:type="spellEnd"/>
     </w:p>
     <w:p>
       <w:pPr>
@@ -1898,25 +1918,92 @@
     </w:p>
     <w:p>
       <w:pPr>
-        <w:jc w:val="both"/>
-      </w:pPr>
+        <w:pStyle w:val="Titre2"/>
+      </w:pPr>
+      <w:r>
+        <w:t>2.</w:t>
+      </w:r>
+      <w:r>
+        <w:t>1</w:t>
+      </w:r>
+      <w:r>
+        <w:t xml:space="preserve"> Public cible</w:t>
+      </w:r>
     </w:p>
     <w:p>
       <w:pPr>
-        <w:pStyle w:val="Titre3"/>
-      </w:pPr>
-      <w:bookmarkStart w:id="6" w:name="_Toc221055317"/>
+        <w:jc w:val="both"/>
+      </w:pPr>
+      <w:r>
+        <w:t>L'application est spécifiquement conçue pour les techniciens de l'École Supérieure Technique</w:t>
+      </w:r>
+      <w:r>
+        <w:t>.</w:t>
+      </w:r>
+    </w:p>
+    <w:p>
+      <w:pPr>
+        <w:jc w:val="both"/>
+      </w:pPr>
+      <w:r>
+        <w:t>Actuellement, les étudiants doivent gérer leur suivi de formation de manière assez artisanale. Ce projet part de deux constats principaux :</w:t>
+      </w:r>
+    </w:p>
+    <w:p>
+      <w:pPr>
+        <w:pStyle w:val="Paragraphedeliste"/>
+        <w:numPr>
+          <w:ilvl w:val="0"/>
+          <w:numId w:val="72"/>
+        </w:numPr>
+        <w:jc w:val="both"/>
+      </w:pPr>
+      <w:r>
+        <w:t>Le calcul des moyennes : Chaque élève calcule ses notes manuellement. C'est non seulement fastidieux, mais cela peut vite mener à des erreurs de calcul ou à un oubli dans le suivi des résultats au fil du semestre.</w:t>
+      </w:r>
+    </w:p>
+    <w:p>
+      <w:pPr>
+        <w:pStyle w:val="Paragraphedeliste"/>
+        <w:numPr>
+          <w:ilvl w:val="0"/>
+          <w:numId w:val="72"/>
+        </w:numPr>
+        <w:jc w:val="both"/>
+      </w:pPr>
+      <w:r>
+        <w:t>Le journal de travail : Il existe bien une feuille Excel à disposition, mais elle est devenue trop complexe à cause d'une utilisation excessive de macros. Ce n'est pas toujours pratique à utiliser et c'est difficile à faire évoluer.</w:t>
+      </w:r>
+    </w:p>
+    <w:p>
+      <w:pPr>
+        <w:jc w:val="both"/>
+      </w:pPr>
+      <w:r>
+        <w:t>L'idée de cette application est donc de simplifier tout ça en proposant un outil unique, fiable et beaucoup plus simple à prendre en main que le fichier Excel actuel.</w:t>
+      </w:r>
+    </w:p>
+    <w:p>
+      <w:pPr>
+        <w:jc w:val="both"/>
+      </w:pPr>
+    </w:p>
+    <w:p>
+      <w:pPr>
+        <w:pStyle w:val="Titre2"/>
+      </w:pPr>
+      <w:bookmarkStart w:id="6" w:name="_Toc221108067"/>
       <w:r>
         <w:rPr>
           <w:lang w:val="fr-CH"/>
         </w:rPr>
-        <w:t>1.2.</w:t>
+        <w:t>2.</w:t>
       </w:r>
       <w:r>
         <w:rPr>
           <w:lang w:val="fr-CH"/>
         </w:rPr>
-        <w:t>1</w:t>
+        <w:t>2</w:t>
       </w:r>
       <w:r>
         <w:rPr>
@@ -1925,10 +2012,10 @@
         <w:t xml:space="preserve"> </w:t>
       </w:r>
       <w:r>
-        <w:t xml:space="preserve">Fonctionnalités </w:t>
+        <w:t>Exigences fonctionnels</w:t>
       </w:r>
       <w:r>
-        <w:t>(Besoins fonctionnels)</w:t>
+        <w:t xml:space="preserve"> </w:t>
       </w:r>
       <w:bookmarkEnd w:id="6"/>
     </w:p>
@@ -1937,212 +2024,515 @@
         <w:t>Les fonctionnalités suivantes devront être implémentées</w:t>
       </w:r>
     </w:p>
-    <w:p>
-      <w:pPr>
-        <w:pStyle w:val="Paragraphedeliste"/>
-        <w:numPr>
-          <w:ilvl w:val="0"/>
-          <w:numId w:val="73"/>
-        </w:numPr>
-        <w:spacing w:line="240" w:lineRule="auto"/>
-      </w:pPr>
-      <w:r>
-        <w:t>Gestion des données scolaires :</w:t>
-      </w:r>
-    </w:p>
-    <w:p>
-      <w:pPr>
-        <w:pStyle w:val="Paragraphedeliste"/>
-        <w:numPr>
-          <w:ilvl w:val="1"/>
-          <w:numId w:val="73"/>
-        </w:numPr>
-        <w:spacing w:line="240" w:lineRule="auto"/>
-      </w:pPr>
-      <w:r>
-        <w:t>Ajout</w:t>
-      </w:r>
-      <w:r>
-        <w:rPr>
-          <w:lang w:val="fr-CH"/>
-        </w:rPr>
-        <w:t>/Modification</w:t>
-      </w:r>
-      <w:r>
-        <w:t xml:space="preserve"> de notes</w:t>
-      </w:r>
-      <w:r>
-        <w:t>, cours, modules</w:t>
-      </w:r>
-    </w:p>
-    <w:p>
-      <w:pPr>
-        <w:pStyle w:val="Paragraphedeliste"/>
-        <w:numPr>
-          <w:ilvl w:val="1"/>
-          <w:numId w:val="73"/>
-        </w:numPr>
-        <w:spacing w:line="240" w:lineRule="auto"/>
-      </w:pPr>
-      <w:r>
-        <w:t>Ajout</w:t>
-      </w:r>
-      <w:r>
-        <w:rPr>
-          <w:lang w:val="fr-CH"/>
-        </w:rPr>
-        <w:t>/Modification entrées de journal de travail</w:t>
-      </w:r>
-      <w:r>
-        <w:rPr>
-          <w:lang w:val="fr-CH"/>
-        </w:rPr>
-        <w:br/>
-      </w:r>
-    </w:p>
-    <w:p>
-      <w:pPr>
-        <w:pStyle w:val="Paragraphedeliste"/>
-        <w:numPr>
-          <w:ilvl w:val="0"/>
-          <w:numId w:val="73"/>
-        </w:numPr>
-        <w:spacing w:line="240" w:lineRule="auto"/>
-      </w:pPr>
-      <w:r>
-        <w:t xml:space="preserve">Suivit : </w:t>
-      </w:r>
-    </w:p>
-    <w:p>
-      <w:pPr>
-        <w:pStyle w:val="Paragraphedeliste"/>
-        <w:numPr>
-          <w:ilvl w:val="1"/>
-          <w:numId w:val="73"/>
-        </w:numPr>
-        <w:spacing w:line="240" w:lineRule="auto"/>
-      </w:pPr>
-      <w:r>
-        <w:t>Calcul automatique des moyennes</w:t>
-      </w:r>
-    </w:p>
-    <w:p>
-      <w:pPr>
-        <w:pStyle w:val="Paragraphedeliste"/>
-        <w:numPr>
-          <w:ilvl w:val="1"/>
-          <w:numId w:val="73"/>
-        </w:numPr>
-        <w:spacing w:line="240" w:lineRule="auto"/>
-      </w:pPr>
-      <w:r>
-        <w:t>Suivi journalisé (Journal de travail)</w:t>
-      </w:r>
-      <w:r>
-        <w:br/>
-      </w:r>
-    </w:p>
-    <w:p>
-      <w:pPr>
-        <w:pStyle w:val="Paragraphedeliste"/>
-        <w:numPr>
-          <w:ilvl w:val="0"/>
-          <w:numId w:val="73"/>
-        </w:numPr>
-        <w:spacing w:line="240" w:lineRule="auto"/>
-      </w:pPr>
-      <w:r>
-        <w:t xml:space="preserve">Exportation des données </w:t>
-      </w:r>
-      <w:r>
-        <w:t>en format CSV ou SpreadSheet (feuille excel).</w:t>
-      </w:r>
-    </w:p>
-    <w:p>
-      <w:pPr>
-        <w:pStyle w:val="Paragraphedeliste"/>
-        <w:numPr>
-          <w:ilvl w:val="0"/>
-          <w:numId w:val="73"/>
-        </w:numPr>
-        <w:spacing w:line="240" w:lineRule="auto"/>
-      </w:pPr>
-      <w:r>
-        <w:t>Enregistrement paramétrable (où se trouve les données)</w:t>
-      </w:r>
-    </w:p>
+    <w:tbl>
+      <w:tblPr>
+        <w:tblStyle w:val="TableauGrille5Fonc-Accentuation1"/>
+        <w:tblW w:w="0" w:type="auto"/>
+        <w:tblLook w:val="04A0" w:firstRow="1" w:lastRow="0" w:firstColumn="1" w:lastColumn="0" w:noHBand="0" w:noVBand="1"/>
+      </w:tblPr>
+      <w:tblGrid>
+        <w:gridCol w:w="1271"/>
+        <w:gridCol w:w="1286"/>
+        <w:gridCol w:w="5173"/>
+        <w:gridCol w:w="1331"/>
+      </w:tblGrid>
+      <w:tr>
+        <w:trPr>
+          <w:cnfStyle w:val="100000000000" w:firstRow="1" w:lastRow="0" w:firstColumn="0" w:lastColumn="0" w:oddVBand="0" w:evenVBand="0" w:oddHBand="0" w:evenHBand="0" w:firstRowFirstColumn="0" w:firstRowLastColumn="0" w:lastRowFirstColumn="0" w:lastRowLastColumn="0"/>
+          <w:trHeight w:val="300"/>
+        </w:trPr>
+        <w:tc>
+          <w:tcPr>
+            <w:cnfStyle w:val="001000000000" w:firstRow="0" w:lastRow="0" w:firstColumn="1" w:lastColumn="0" w:oddVBand="0" w:evenVBand="0" w:oddHBand="0" w:evenHBand="0" w:firstRowFirstColumn="0" w:firstRowLastColumn="0" w:lastRowFirstColumn="0" w:lastRowLastColumn="0"/>
+            <w:tcW w:w="1271" w:type="dxa"/>
+            <w:vAlign w:val="center"/>
+            <w:hideMark/>
+          </w:tcPr>
+          <w:p>
+            <w:pPr>
+              <w:rPr>
+                <w:lang w:val="fr-CH"/>
+              </w:rPr>
+            </w:pPr>
+            <w:r>
+              <w:t>I</w:t>
+            </w:r>
+            <w:r>
+              <w:t>D</w:t>
+            </w:r>
+          </w:p>
+        </w:tc>
+        <w:tc>
+          <w:tcPr>
+            <w:tcW w:w="1286" w:type="dxa"/>
+            <w:vAlign w:val="center"/>
+            <w:hideMark/>
+          </w:tcPr>
+          <w:p>
+            <w:pPr>
+              <w:jc w:val="center"/>
+              <w:cnfStyle w:val="100000000000" w:firstRow="1" w:lastRow="0" w:firstColumn="0" w:lastColumn="0" w:oddVBand="0" w:evenVBand="0" w:oddHBand="0" w:evenHBand="0" w:firstRowFirstColumn="0" w:firstRowLastColumn="0" w:lastRowFirstColumn="0" w:lastRowLastColumn="0"/>
+            </w:pPr>
+            <w:r>
+              <w:t>Catégorie</w:t>
+            </w:r>
+          </w:p>
+        </w:tc>
+        <w:tc>
+          <w:tcPr>
+            <w:tcW w:w="5173" w:type="dxa"/>
+            <w:vAlign w:val="center"/>
+            <w:hideMark/>
+          </w:tcPr>
+          <w:p>
+            <w:pPr>
+              <w:jc w:val="center"/>
+              <w:cnfStyle w:val="100000000000" w:firstRow="1" w:lastRow="0" w:firstColumn="0" w:lastColumn="0" w:oddVBand="0" w:evenVBand="0" w:oddHBand="0" w:evenHBand="0" w:firstRowFirstColumn="0" w:firstRowLastColumn="0" w:lastRowFirstColumn="0" w:lastRowLastColumn="0"/>
+            </w:pPr>
+            <w:r>
+              <w:t>Description de l'exigence</w:t>
+            </w:r>
+          </w:p>
+        </w:tc>
+        <w:tc>
+          <w:tcPr>
+            <w:tcW w:w="1331" w:type="dxa"/>
+            <w:vAlign w:val="center"/>
+            <w:hideMark/>
+          </w:tcPr>
+          <w:p>
+            <w:pPr>
+              <w:jc w:val="center"/>
+              <w:cnfStyle w:val="100000000000" w:firstRow="1" w:lastRow="0" w:firstColumn="0" w:lastColumn="0" w:oddVBand="0" w:evenVBand="0" w:oddHBand="0" w:evenHBand="0" w:firstRowFirstColumn="0" w:firstRowLastColumn="0" w:lastRowFirstColumn="0" w:lastRowLastColumn="0"/>
+            </w:pPr>
+            <w:r>
+              <w:t>Priorité</w:t>
+            </w:r>
+          </w:p>
+        </w:tc>
+      </w:tr>
+      <w:tr>
+        <w:trPr>
+          <w:cnfStyle w:val="000000100000" w:firstRow="0" w:lastRow="0" w:firstColumn="0" w:lastColumn="0" w:oddVBand="0" w:evenVBand="0" w:oddHBand="1" w:evenHBand="0" w:firstRowFirstColumn="0" w:firstRowLastColumn="0" w:lastRowFirstColumn="0" w:lastRowLastColumn="0"/>
+          <w:trHeight w:val="564"/>
+        </w:trPr>
+        <w:tc>
+          <w:tcPr>
+            <w:cnfStyle w:val="001000000000" w:firstRow="0" w:lastRow="0" w:firstColumn="1" w:lastColumn="0" w:oddVBand="0" w:evenVBand="0" w:oddHBand="0" w:evenHBand="0" w:firstRowFirstColumn="0" w:firstRowLastColumn="0" w:lastRowFirstColumn="0" w:lastRowLastColumn="0"/>
+            <w:tcW w:w="1271" w:type="dxa"/>
+            <w:vAlign w:val="center"/>
+            <w:hideMark/>
+          </w:tcPr>
+          <w:p>
+            <w:r>
+              <w:t>REQ-F-001</w:t>
+            </w:r>
+          </w:p>
+        </w:tc>
+        <w:tc>
+          <w:tcPr>
+            <w:tcW w:w="1286" w:type="dxa"/>
+            <w:vAlign w:val="center"/>
+            <w:hideMark/>
+          </w:tcPr>
+          <w:p>
+            <w:pPr>
+              <w:jc w:val="center"/>
+              <w:cnfStyle w:val="000000100000" w:firstRow="0" w:lastRow="0" w:firstColumn="0" w:lastColumn="0" w:oddVBand="0" w:evenVBand="0" w:oddHBand="1" w:evenHBand="0" w:firstRowFirstColumn="0" w:firstRowLastColumn="0" w:lastRowFirstColumn="0" w:lastRowLastColumn="0"/>
+            </w:pPr>
+            <w:r>
+              <w:t>Données Scolaires</w:t>
+            </w:r>
+          </w:p>
+        </w:tc>
+        <w:tc>
+          <w:tcPr>
+            <w:tcW w:w="5173" w:type="dxa"/>
+            <w:vAlign w:val="center"/>
+            <w:hideMark/>
+          </w:tcPr>
+          <w:p>
+            <w:pPr>
+              <w:jc w:val="center"/>
+              <w:cnfStyle w:val="000000100000" w:firstRow="0" w:lastRow="0" w:firstColumn="0" w:lastColumn="0" w:oddVBand="0" w:evenVBand="0" w:oddHBand="1" w:evenHBand="0" w:firstRowFirstColumn="0" w:firstRowLastColumn="0" w:lastRowFirstColumn="0" w:lastRowLastColumn="0"/>
+            </w:pPr>
+            <w:r>
+              <w:t>Le système doit permettre la création, la modification et la suppression de Modules et de Cours associés.</w:t>
+            </w:r>
+          </w:p>
+        </w:tc>
+        <w:tc>
+          <w:tcPr>
+            <w:tcW w:w="1331" w:type="dxa"/>
+            <w:vAlign w:val="center"/>
+            <w:hideMark/>
+          </w:tcPr>
+          <w:p>
+            <w:pPr>
+              <w:jc w:val="center"/>
+              <w:cnfStyle w:val="000000100000" w:firstRow="0" w:lastRow="0" w:firstColumn="0" w:lastColumn="0" w:oddVBand="0" w:evenVBand="0" w:oddHBand="1" w:evenHBand="0" w:firstRowFirstColumn="0" w:firstRowLastColumn="0" w:lastRowFirstColumn="0" w:lastRowLastColumn="0"/>
+            </w:pPr>
+            <w:r>
+              <w:t>Haute</w:t>
+            </w:r>
+          </w:p>
+        </w:tc>
+      </w:tr>
+      <w:tr>
+        <w:trPr>
+          <w:trHeight w:val="564"/>
+        </w:trPr>
+        <w:tc>
+          <w:tcPr>
+            <w:cnfStyle w:val="001000000000" w:firstRow="0" w:lastRow="0" w:firstColumn="1" w:lastColumn="0" w:oddVBand="0" w:evenVBand="0" w:oddHBand="0" w:evenHBand="0" w:firstRowFirstColumn="0" w:firstRowLastColumn="0" w:lastRowFirstColumn="0" w:lastRowLastColumn="0"/>
+            <w:tcW w:w="1271" w:type="dxa"/>
+            <w:vAlign w:val="center"/>
+            <w:hideMark/>
+          </w:tcPr>
+          <w:p>
+            <w:r>
+              <w:t>REQ-F-002</w:t>
+            </w:r>
+          </w:p>
+        </w:tc>
+        <w:tc>
+          <w:tcPr>
+            <w:tcW w:w="1286" w:type="dxa"/>
+            <w:vAlign w:val="center"/>
+            <w:hideMark/>
+          </w:tcPr>
+          <w:p>
+            <w:pPr>
+              <w:jc w:val="center"/>
+              <w:cnfStyle w:val="000000000000" w:firstRow="0" w:lastRow="0" w:firstColumn="0" w:lastColumn="0" w:oddVBand="0" w:evenVBand="0" w:oddHBand="0" w:evenHBand="0" w:firstRowFirstColumn="0" w:firstRowLastColumn="0" w:lastRowFirstColumn="0" w:lastRowLastColumn="0"/>
+            </w:pPr>
+            <w:r>
+              <w:t>Données Scolaires</w:t>
+            </w:r>
+          </w:p>
+        </w:tc>
+        <w:tc>
+          <w:tcPr>
+            <w:tcW w:w="5173" w:type="dxa"/>
+            <w:vAlign w:val="center"/>
+            <w:hideMark/>
+          </w:tcPr>
+          <w:p>
+            <w:pPr>
+              <w:jc w:val="center"/>
+              <w:cnfStyle w:val="000000000000" w:firstRow="0" w:lastRow="0" w:firstColumn="0" w:lastColumn="0" w:oddVBand="0" w:evenVBand="0" w:oddHBand="0" w:evenHBand="0" w:firstRowFirstColumn="0" w:firstRowLastColumn="0" w:lastRowFirstColumn="0" w:lastRowLastColumn="0"/>
+            </w:pPr>
+            <w:r>
+              <w:t>L'utilisateur doit pouvoir saisir une note et l'associer à un cours existant.</w:t>
+            </w:r>
+          </w:p>
+        </w:tc>
+        <w:tc>
+          <w:tcPr>
+            <w:tcW w:w="1331" w:type="dxa"/>
+            <w:vAlign w:val="center"/>
+            <w:hideMark/>
+          </w:tcPr>
+          <w:p>
+            <w:pPr>
+              <w:jc w:val="center"/>
+              <w:cnfStyle w:val="000000000000" w:firstRow="0" w:lastRow="0" w:firstColumn="0" w:lastColumn="0" w:oddVBand="0" w:evenVBand="0" w:oddHBand="0" w:evenHBand="0" w:firstRowFirstColumn="0" w:firstRowLastColumn="0" w:lastRowFirstColumn="0" w:lastRowLastColumn="0"/>
+            </w:pPr>
+            <w:r>
+              <w:t>Haute</w:t>
+            </w:r>
+          </w:p>
+        </w:tc>
+      </w:tr>
+      <w:tr>
+        <w:trPr>
+          <w:cnfStyle w:val="000000100000" w:firstRow="0" w:lastRow="0" w:firstColumn="0" w:lastColumn="0" w:oddVBand="0" w:evenVBand="0" w:oddHBand="1" w:evenHBand="0" w:firstRowFirstColumn="0" w:firstRowLastColumn="0" w:lastRowFirstColumn="0" w:lastRowLastColumn="0"/>
+          <w:trHeight w:val="840"/>
+        </w:trPr>
+        <w:tc>
+          <w:tcPr>
+            <w:cnfStyle w:val="001000000000" w:firstRow="0" w:lastRow="0" w:firstColumn="1" w:lastColumn="0" w:oddVBand="0" w:evenVBand="0" w:oddHBand="0" w:evenHBand="0" w:firstRowFirstColumn="0" w:firstRowLastColumn="0" w:lastRowFirstColumn="0" w:lastRowLastColumn="0"/>
+            <w:tcW w:w="1271" w:type="dxa"/>
+            <w:vAlign w:val="center"/>
+            <w:hideMark/>
+          </w:tcPr>
+          <w:p>
+            <w:r>
+              <w:t>REQ-F-003</w:t>
+            </w:r>
+          </w:p>
+        </w:tc>
+        <w:tc>
+          <w:tcPr>
+            <w:tcW w:w="1286" w:type="dxa"/>
+            <w:vAlign w:val="center"/>
+            <w:hideMark/>
+          </w:tcPr>
+          <w:p>
+            <w:pPr>
+              <w:jc w:val="center"/>
+              <w:cnfStyle w:val="000000100000" w:firstRow="0" w:lastRow="0" w:firstColumn="0" w:lastColumn="0" w:oddVBand="0" w:evenVBand="0" w:oddHBand="1" w:evenHBand="0" w:firstRowFirstColumn="0" w:firstRowLastColumn="0" w:lastRowFirstColumn="0" w:lastRowLastColumn="0"/>
+            </w:pPr>
+            <w:r>
+              <w:t>Calculs</w:t>
+            </w:r>
+          </w:p>
+        </w:tc>
+        <w:tc>
+          <w:tcPr>
+            <w:tcW w:w="5173" w:type="dxa"/>
+            <w:vAlign w:val="center"/>
+            <w:hideMark/>
+          </w:tcPr>
+          <w:p>
+            <w:pPr>
+              <w:jc w:val="center"/>
+              <w:cnfStyle w:val="000000100000" w:firstRow="0" w:lastRow="0" w:firstColumn="0" w:lastColumn="0" w:oddVBand="0" w:evenVBand="0" w:oddHBand="1" w:evenHBand="0" w:firstRowFirstColumn="0" w:firstRowLastColumn="0" w:lastRowFirstColumn="0" w:lastRowLastColumn="0"/>
+            </w:pPr>
+            <w:r>
+              <w:t xml:space="preserve">Le système doit calculer automatiquement la moyenne pondérée par </w:t>
+            </w:r>
+            <w:r>
+              <w:t xml:space="preserve">cours et </w:t>
+            </w:r>
+            <w:r>
+              <w:t>module.</w:t>
+            </w:r>
+          </w:p>
+        </w:tc>
+        <w:tc>
+          <w:tcPr>
+            <w:tcW w:w="1331" w:type="dxa"/>
+            <w:vAlign w:val="center"/>
+            <w:hideMark/>
+          </w:tcPr>
+          <w:p>
+            <w:pPr>
+              <w:jc w:val="center"/>
+              <w:cnfStyle w:val="000000100000" w:firstRow="0" w:lastRow="0" w:firstColumn="0" w:lastColumn="0" w:oddVBand="0" w:evenVBand="0" w:oddHBand="1" w:evenHBand="0" w:firstRowFirstColumn="0" w:firstRowLastColumn="0" w:lastRowFirstColumn="0" w:lastRowLastColumn="0"/>
+            </w:pPr>
+            <w:r>
+              <w:t>Haute</w:t>
+            </w:r>
+          </w:p>
+        </w:tc>
+      </w:tr>
+      <w:tr>
+        <w:trPr>
+          <w:trHeight w:val="564"/>
+        </w:trPr>
+        <w:tc>
+          <w:tcPr>
+            <w:cnfStyle w:val="001000000000" w:firstRow="0" w:lastRow="0" w:firstColumn="1" w:lastColumn="0" w:oddVBand="0" w:evenVBand="0" w:oddHBand="0" w:evenHBand="0" w:firstRowFirstColumn="0" w:firstRowLastColumn="0" w:lastRowFirstColumn="0" w:lastRowLastColumn="0"/>
+            <w:tcW w:w="1271" w:type="dxa"/>
+            <w:vAlign w:val="center"/>
+            <w:hideMark/>
+          </w:tcPr>
+          <w:p>
+            <w:r>
+              <w:t>REQ-F-004</w:t>
+            </w:r>
+          </w:p>
+        </w:tc>
+        <w:tc>
+          <w:tcPr>
+            <w:tcW w:w="1286" w:type="dxa"/>
+            <w:vAlign w:val="center"/>
+            <w:hideMark/>
+          </w:tcPr>
+          <w:p>
+            <w:pPr>
+              <w:jc w:val="center"/>
+              <w:cnfStyle w:val="000000000000" w:firstRow="0" w:lastRow="0" w:firstColumn="0" w:lastColumn="0" w:oddVBand="0" w:evenVBand="0" w:oddHBand="0" w:evenHBand="0" w:firstRowFirstColumn="0" w:firstRowLastColumn="0" w:lastRowFirstColumn="0" w:lastRowLastColumn="0"/>
+            </w:pPr>
+            <w:r>
+              <w:t>Journal</w:t>
+            </w:r>
+          </w:p>
+        </w:tc>
+        <w:tc>
+          <w:tcPr>
+            <w:tcW w:w="5173" w:type="dxa"/>
+            <w:vAlign w:val="center"/>
+            <w:hideMark/>
+          </w:tcPr>
+          <w:p>
+            <w:pPr>
+              <w:jc w:val="center"/>
+              <w:cnfStyle w:val="000000000000" w:firstRow="0" w:lastRow="0" w:firstColumn="0" w:lastColumn="0" w:oddVBand="0" w:evenVBand="0" w:oddHBand="0" w:evenHBand="0" w:firstRowFirstColumn="0" w:firstRowLastColumn="0" w:lastRowFirstColumn="0" w:lastRowLastColumn="0"/>
+            </w:pPr>
+            <w:r>
+              <w:t xml:space="preserve">Le système doit permettre l'ajout d'entrées journalisées (Date, Description, Durée) pour le suivi du </w:t>
+            </w:r>
+            <w:r>
+              <w:t>module</w:t>
+            </w:r>
+            <w:r>
+              <w:t>.</w:t>
+            </w:r>
+          </w:p>
+        </w:tc>
+        <w:tc>
+          <w:tcPr>
+            <w:tcW w:w="1331" w:type="dxa"/>
+            <w:vAlign w:val="center"/>
+            <w:hideMark/>
+          </w:tcPr>
+          <w:p>
+            <w:pPr>
+              <w:jc w:val="center"/>
+              <w:cnfStyle w:val="000000000000" w:firstRow="0" w:lastRow="0" w:firstColumn="0" w:lastColumn="0" w:oddVBand="0" w:evenVBand="0" w:oddHBand="0" w:evenHBand="0" w:firstRowFirstColumn="0" w:firstRowLastColumn="0" w:lastRowFirstColumn="0" w:lastRowLastColumn="0"/>
+            </w:pPr>
+            <w:r>
+              <w:t>Haute</w:t>
+            </w:r>
+          </w:p>
+        </w:tc>
+      </w:tr>
+      <w:tr>
+        <w:trPr>
+          <w:cnfStyle w:val="000000100000" w:firstRow="0" w:lastRow="0" w:firstColumn="0" w:lastColumn="0" w:oddVBand="0" w:evenVBand="0" w:oddHBand="1" w:evenHBand="0" w:firstRowFirstColumn="0" w:firstRowLastColumn="0" w:lastRowFirstColumn="0" w:lastRowLastColumn="0"/>
+          <w:trHeight w:val="564"/>
+        </w:trPr>
+        <w:tc>
+          <w:tcPr>
+            <w:cnfStyle w:val="001000000000" w:firstRow="0" w:lastRow="0" w:firstColumn="1" w:lastColumn="0" w:oddVBand="0" w:evenVBand="0" w:oddHBand="0" w:evenHBand="0" w:firstRowFirstColumn="0" w:firstRowLastColumn="0" w:lastRowFirstColumn="0" w:lastRowLastColumn="0"/>
+            <w:tcW w:w="1271" w:type="dxa"/>
+            <w:vAlign w:val="center"/>
+            <w:hideMark/>
+          </w:tcPr>
+          <w:p>
+            <w:r>
+              <w:t>REQ-F-005</w:t>
+            </w:r>
+          </w:p>
+        </w:tc>
+        <w:tc>
+          <w:tcPr>
+            <w:tcW w:w="1286" w:type="dxa"/>
+            <w:vAlign w:val="center"/>
+            <w:hideMark/>
+          </w:tcPr>
+          <w:p>
+            <w:pPr>
+              <w:jc w:val="center"/>
+              <w:cnfStyle w:val="000000100000" w:firstRow="0" w:lastRow="0" w:firstColumn="0" w:lastColumn="0" w:oddVBand="0" w:evenVBand="0" w:oddHBand="1" w:evenHBand="0" w:firstRowFirstColumn="0" w:firstRowLastColumn="0" w:lastRowFirstColumn="0" w:lastRowLastColumn="0"/>
+            </w:pPr>
+            <w:r>
+              <w:t>Export</w:t>
+            </w:r>
+          </w:p>
+        </w:tc>
+        <w:tc>
+          <w:tcPr>
+            <w:tcW w:w="5173" w:type="dxa"/>
+            <w:vAlign w:val="center"/>
+            <w:hideMark/>
+          </w:tcPr>
+          <w:p>
+            <w:pPr>
+              <w:jc w:val="center"/>
+              <w:cnfStyle w:val="000000100000" w:firstRow="0" w:lastRow="0" w:firstColumn="0" w:lastColumn="0" w:oddVBand="0" w:evenVBand="0" w:oddHBand="1" w:evenHBand="0" w:firstRowFirstColumn="0" w:firstRowLastColumn="0" w:lastRowFirstColumn="0" w:lastRowLastColumn="0"/>
+            </w:pPr>
+            <w:r>
+              <w:t>Le système doit offrir une fonctionnalité d'exportation des données au format standardisé CSV ou tableur.</w:t>
+            </w:r>
+          </w:p>
+        </w:tc>
+        <w:tc>
+          <w:tcPr>
+            <w:tcW w:w="1331" w:type="dxa"/>
+            <w:vAlign w:val="center"/>
+            <w:hideMark/>
+          </w:tcPr>
+          <w:p>
+            <w:pPr>
+              <w:jc w:val="center"/>
+              <w:cnfStyle w:val="000000100000" w:firstRow="0" w:lastRow="0" w:firstColumn="0" w:lastColumn="0" w:oddVBand="0" w:evenVBand="0" w:oddHBand="1" w:evenHBand="0" w:firstRowFirstColumn="0" w:firstRowLastColumn="0" w:lastRowFirstColumn="0" w:lastRowLastColumn="0"/>
+            </w:pPr>
+            <w:r>
+              <w:t>Moyenne</w:t>
+            </w:r>
+          </w:p>
+        </w:tc>
+      </w:tr>
+      <w:tr>
+        <w:trPr>
+          <w:trHeight w:val="840"/>
+        </w:trPr>
+        <w:tc>
+          <w:tcPr>
+            <w:cnfStyle w:val="001000000000" w:firstRow="0" w:lastRow="0" w:firstColumn="1" w:lastColumn="0" w:oddVBand="0" w:evenVBand="0" w:oddHBand="0" w:evenHBand="0" w:firstRowFirstColumn="0" w:firstRowLastColumn="0" w:lastRowFirstColumn="0" w:lastRowLastColumn="0"/>
+            <w:tcW w:w="1271" w:type="dxa"/>
+            <w:vAlign w:val="center"/>
+            <w:hideMark/>
+          </w:tcPr>
+          <w:p>
+            <w:r>
+              <w:t>REQ-F-006</w:t>
+            </w:r>
+          </w:p>
+        </w:tc>
+        <w:tc>
+          <w:tcPr>
+            <w:tcW w:w="1286" w:type="dxa"/>
+            <w:vAlign w:val="center"/>
+            <w:hideMark/>
+          </w:tcPr>
+          <w:p>
+            <w:pPr>
+              <w:jc w:val="center"/>
+              <w:cnfStyle w:val="000000000000" w:firstRow="0" w:lastRow="0" w:firstColumn="0" w:lastColumn="0" w:oddVBand="0" w:evenVBand="0" w:oddHBand="0" w:evenHBand="0" w:firstRowFirstColumn="0" w:firstRowLastColumn="0" w:lastRowFirstColumn="0" w:lastRowLastColumn="0"/>
+            </w:pPr>
+            <w:r>
+              <w:t>Persistance</w:t>
+            </w:r>
+          </w:p>
+        </w:tc>
+        <w:tc>
+          <w:tcPr>
+            <w:tcW w:w="5173" w:type="dxa"/>
+            <w:vAlign w:val="center"/>
+            <w:hideMark/>
+          </w:tcPr>
+          <w:p>
+            <w:pPr>
+              <w:jc w:val="center"/>
+              <w:cnfStyle w:val="000000000000" w:firstRow="0" w:lastRow="0" w:firstColumn="0" w:lastColumn="0" w:oddVBand="0" w:evenVBand="0" w:oddHBand="0" w:evenHBand="0" w:firstRowFirstColumn="0" w:firstRowLastColumn="0" w:lastRowFirstColumn="0" w:lastRowLastColumn="0"/>
+            </w:pPr>
+            <w:r>
+              <w:t>Le système doit permettre à l'utilisateur de définir l'emplacement de sauvegarde du fichier de données local.</w:t>
+            </w:r>
+          </w:p>
+        </w:tc>
+        <w:tc>
+          <w:tcPr>
+            <w:tcW w:w="1331" w:type="dxa"/>
+            <w:vAlign w:val="center"/>
+            <w:hideMark/>
+          </w:tcPr>
+          <w:p>
+            <w:pPr>
+              <w:jc w:val="center"/>
+              <w:cnfStyle w:val="000000000000" w:firstRow="0" w:lastRow="0" w:firstColumn="0" w:lastColumn="0" w:oddVBand="0" w:evenVBand="0" w:oddHBand="0" w:evenHBand="0" w:firstRowFirstColumn="0" w:firstRowLastColumn="0" w:lastRowFirstColumn="0" w:lastRowLastColumn="0"/>
+            </w:pPr>
+            <w:r>
+              <w:t>Bas</w:t>
+            </w:r>
+          </w:p>
+        </w:tc>
+      </w:tr>
+    </w:tbl>
+    <w:p/>
     <w:p/>
     <w:p>
       <w:pPr>
-        <w:pStyle w:val="Titre3"/>
-      </w:pPr>
-      <w:bookmarkStart w:id="7" w:name="_Toc221055318"/>
+        <w:pStyle w:val="Titre2"/>
+      </w:pPr>
+      <w:bookmarkStart w:id="7" w:name="_Toc221108069"/>
       <w:r>
-        <w:t>1.2.2 Public cible</w:t>
-      </w:r>
-      <w:bookmarkEnd w:id="7"/>
-    </w:p>
-    <w:p>
-      <w:pPr>
-        <w:jc w:val="both"/>
-      </w:pPr>
-      <w:r>
-        <w:t>L'application est spécifiquement conçue pour les techniciens de l'École Supérieure Technique</w:t>
-      </w:r>
-      <w:r>
-        <w:t>.</w:t>
-      </w:r>
-    </w:p>
-    <w:p>
-      <w:pPr>
-        <w:jc w:val="both"/>
-      </w:pPr>
-      <w:r>
-        <w:t>Actuellement, les étudiants doivent gérer leur suivi de formation de manière assez artisanale. Ce projet part de deux constats principaux :</w:t>
-      </w:r>
-    </w:p>
-    <w:p>
-      <w:pPr>
-        <w:pStyle w:val="Paragraphedeliste"/>
-        <w:numPr>
-          <w:ilvl w:val="0"/>
-          <w:numId w:val="72"/>
-        </w:numPr>
-        <w:jc w:val="both"/>
-      </w:pPr>
-      <w:r>
-        <w:t>Le calcul des moyennes : Chaque élève calcule ses notes manuellement. C'est non seulement fastidieux, mais cela peut vite mener à des erreurs de calcul ou à un oubli dans le suivi des résultats au fil du semestre.</w:t>
-      </w:r>
-    </w:p>
-    <w:p>
-      <w:pPr>
-        <w:pStyle w:val="Paragraphedeliste"/>
-        <w:numPr>
-          <w:ilvl w:val="0"/>
-          <w:numId w:val="72"/>
-        </w:numPr>
-        <w:jc w:val="both"/>
-      </w:pPr>
-      <w:r>
-        <w:t>Le journal de travail : Il existe bien une feuille Excel à disposition, mais elle est devenue trop complexe à cause d'une utilisation excessive de macros. Ce n'est pas toujours pratique à utiliser et c'est difficile à faire évoluer.</w:t>
-      </w:r>
-    </w:p>
-    <w:p>
-      <w:pPr>
-        <w:jc w:val="both"/>
-      </w:pPr>
-      <w:r>
-        <w:t>L'idée de cette application est donc de simplifier tout ça en proposant un outil unique, fiable et beaucoup plus simple à prendre en main que le fichier Excel actuel.</w:t>
-      </w:r>
-    </w:p>
-    <w:p/>
-    <w:p>
-      <w:pPr>
-        <w:pStyle w:val="Titre3"/>
-      </w:pPr>
-      <w:bookmarkStart w:id="8" w:name="_Toc221055319"/>
-      <w:r>
-        <w:t>1.2.</w:t>
+        <w:lastRenderedPageBreak/>
+        <w:t>2.</w:t>
       </w:r>
       <w:r>
         <w:t>3</w:t>
@@ -2151,71 +2541,58 @@
         <w:t xml:space="preserve"> </w:t>
       </w:r>
       <w:r>
-        <w:t>Besoins Non-Fonctionnels</w:t>
+        <w:t xml:space="preserve">Exigences </w:t>
       </w:r>
-      <w:bookmarkEnd w:id="8"/>
+      <w:r>
+        <w:t>Non-Fonctionnels</w:t>
+      </w:r>
+      <w:bookmarkEnd w:id="7"/>
     </w:p>
     <w:p>
-      <w:pPr>
-        <w:pStyle w:val="Paragraphedeliste"/>
-        <w:numPr>
-          <w:ilvl w:val="0"/>
-          <w:numId w:val="60"/>
-        </w:numPr>
-      </w:pPr>
       <w:r>
-        <w:t>Utilisation sur ordinateur, multi-plateforme</w:t>
+        <w:t xml:space="preserve">L'application doit être exécutable sans modification majeure sur les systèmes d'exploitation Windows, </w:t>
+      </w:r>
+      <w:proofErr w:type="spellStart"/>
+      <w:r>
+        <w:t>macOS</w:t>
+      </w:r>
+      <w:proofErr w:type="spellEnd"/>
+      <w:r>
+        <w:t xml:space="preserve"> et Linux</w:t>
       </w:r>
       <w:r>
-        <w:rPr>
-          <w:lang w:val="fr-CH"/>
-        </w:rPr>
-        <w:t xml:space="preserve"> (Windows, MacOS, Linux)</w:t>
+        <w:t>.</w:t>
       </w:r>
     </w:p>
     <w:p>
-      <w:pPr>
-        <w:pStyle w:val="Paragraphedeliste"/>
-        <w:numPr>
-          <w:ilvl w:val="0"/>
-          <w:numId w:val="60"/>
-        </w:numPr>
-      </w:pPr>
       <w:r>
-        <w:rPr>
-          <w:lang w:val="fr-CH"/>
-        </w:rPr>
-        <w:t>Interface intuitive</w:t>
+        <w:t xml:space="preserve">Le système doit assurer l'intégrité des données locales pour prévenir toute corruption en cas de </w:t>
       </w:r>
       <w:r>
-        <w:rPr>
-          <w:lang w:val="fr-CH"/>
-        </w:rPr>
-        <w:t xml:space="preserve"> et moderne</w:t>
+        <w:t>plantage</w:t>
+      </w:r>
+      <w:r>
+        <w:t>.</w:t>
       </w:r>
     </w:p>
     <w:p>
-      <w:pPr>
-        <w:pStyle w:val="Paragraphedeliste"/>
-        <w:numPr>
-          <w:ilvl w:val="0"/>
-          <w:numId w:val="60"/>
-        </w:numPr>
-      </w:pPr>
       <w:r>
-        <w:t>Interactions fluides (pas de grande latences)</w:t>
+        <w:t xml:space="preserve">L'interface graphique (GUI) doit </w:t>
       </w:r>
-    </w:p>
-    <w:p>
-      <w:pPr>
-        <w:pStyle w:val="Paragraphedeliste"/>
-        <w:numPr>
-          <w:ilvl w:val="0"/>
-          <w:numId w:val="60"/>
-        </w:numPr>
-      </w:pPr>
       <w:r>
-        <w:t>Éviter la perte des données (corruption)</w:t>
+        <w:t>être ergonomique</w:t>
+      </w:r>
+      <w:r>
+        <w:t xml:space="preserve"> et ne pas nécessiter plus de 3 clics pour accéder à </w:t>
+      </w:r>
+      <w:r>
+        <w:t>une fonction (par ex : Saisie d’une note)</w:t>
+      </w:r>
+      <w:r>
+        <w:t>.</w:t>
+      </w:r>
+      <w:r>
+        <w:tab/>
       </w:r>
     </w:p>
     <w:p/>
@@ -22368,6 +22745,112 @@
       <w:szCs w:val="20"/>
     </w:rPr>
   </w:style>
+  <w:style w:type="table" w:styleId="TableauGrille5Fonc-Accentuation5">
+    <w:name w:val="Grid Table 5 Dark Accent 5"/>
+    <w:basedOn w:val="TableauNormal"/>
+    <w:uiPriority w:val="50"/>
+    <w:rsid w:val="006F6E94"/>
+    <w:pPr>
+      <w:spacing w:after="0" w:line="240" w:lineRule="auto"/>
+    </w:pPr>
+    <w:tblPr>
+      <w:tblStyleRowBandSize w:val="1"/>
+      <w:tblStyleColBandSize w:val="1"/>
+      <w:tblBorders>
+        <w:top w:val="single" w:sz="4" w:space="0" w:color="FFFFFF" w:themeColor="background1"/>
+        <w:left w:val="single" w:sz="4" w:space="0" w:color="FFFFFF" w:themeColor="background1"/>
+        <w:bottom w:val="single" w:sz="4" w:space="0" w:color="FFFFFF" w:themeColor="background1"/>
+        <w:right w:val="single" w:sz="4" w:space="0" w:color="FFFFFF" w:themeColor="background1"/>
+        <w:insideH w:val="single" w:sz="4" w:space="0" w:color="FFFFFF" w:themeColor="background1"/>
+        <w:insideV w:val="single" w:sz="4" w:space="0" w:color="FFFFFF" w:themeColor="background1"/>
+      </w:tblBorders>
+    </w:tblPr>
+    <w:tcPr>
+      <w:shd w:val="clear" w:color="auto" w:fill="DEEAF6" w:themeFill="accent5" w:themeFillTint="33"/>
+    </w:tcPr>
+    <w:tblStylePr w:type="firstRow">
+      <w:rPr>
+        <w:b/>
+        <w:bCs/>
+        <w:color w:val="FFFFFF" w:themeColor="background1"/>
+      </w:rPr>
+      <w:tblPr/>
+      <w:tcPr>
+        <w:tcBorders>
+          <w:top w:val="single" w:sz="4" w:space="0" w:color="FFFFFF" w:themeColor="background1"/>
+          <w:left w:val="single" w:sz="4" w:space="0" w:color="FFFFFF" w:themeColor="background1"/>
+          <w:right w:val="single" w:sz="4" w:space="0" w:color="FFFFFF" w:themeColor="background1"/>
+          <w:insideH w:val="nil"/>
+          <w:insideV w:val="nil"/>
+        </w:tcBorders>
+        <w:shd w:val="clear" w:color="auto" w:fill="5B9BD5" w:themeFill="accent5"/>
+      </w:tcPr>
+    </w:tblStylePr>
+    <w:tblStylePr w:type="lastRow">
+      <w:rPr>
+        <w:b/>
+        <w:bCs/>
+        <w:color w:val="FFFFFF" w:themeColor="background1"/>
+      </w:rPr>
+      <w:tblPr/>
+      <w:tcPr>
+        <w:tcBorders>
+          <w:left w:val="single" w:sz="4" w:space="0" w:color="FFFFFF" w:themeColor="background1"/>
+          <w:bottom w:val="single" w:sz="4" w:space="0" w:color="FFFFFF" w:themeColor="background1"/>
+          <w:right w:val="single" w:sz="4" w:space="0" w:color="FFFFFF" w:themeColor="background1"/>
+          <w:insideH w:val="nil"/>
+          <w:insideV w:val="nil"/>
+        </w:tcBorders>
+        <w:shd w:val="clear" w:color="auto" w:fill="5B9BD5" w:themeFill="accent5"/>
+      </w:tcPr>
+    </w:tblStylePr>
+    <w:tblStylePr w:type="firstCol">
+      <w:rPr>
+        <w:b/>
+        <w:bCs/>
+        <w:color w:val="FFFFFF" w:themeColor="background1"/>
+      </w:rPr>
+      <w:tblPr/>
+      <w:tcPr>
+        <w:tcBorders>
+          <w:top w:val="single" w:sz="4" w:space="0" w:color="FFFFFF" w:themeColor="background1"/>
+          <w:left w:val="single" w:sz="4" w:space="0" w:color="FFFFFF" w:themeColor="background1"/>
+          <w:bottom w:val="single" w:sz="4" w:space="0" w:color="FFFFFF" w:themeColor="background1"/>
+          <w:insideV w:val="nil"/>
+        </w:tcBorders>
+        <w:shd w:val="clear" w:color="auto" w:fill="5B9BD5" w:themeFill="accent5"/>
+      </w:tcPr>
+    </w:tblStylePr>
+    <w:tblStylePr w:type="lastCol">
+      <w:rPr>
+        <w:b/>
+        <w:bCs/>
+        <w:color w:val="FFFFFF" w:themeColor="background1"/>
+      </w:rPr>
+      <w:tblPr/>
+      <w:tcPr>
+        <w:tcBorders>
+          <w:top w:val="single" w:sz="4" w:space="0" w:color="FFFFFF" w:themeColor="background1"/>
+          <w:bottom w:val="single" w:sz="4" w:space="0" w:color="FFFFFF" w:themeColor="background1"/>
+          <w:right w:val="single" w:sz="4" w:space="0" w:color="FFFFFF" w:themeColor="background1"/>
+          <w:insideV w:val="nil"/>
+        </w:tcBorders>
+        <w:shd w:val="clear" w:color="auto" w:fill="5B9BD5" w:themeFill="accent5"/>
+      </w:tcPr>
+    </w:tblStylePr>
+    <w:tblStylePr w:type="band1Vert">
+      <w:tblPr/>
+      <w:tcPr>
+        <w:shd w:val="clear" w:color="auto" w:fill="BDD6EE" w:themeFill="accent5" w:themeFillTint="66"/>
+      </w:tcPr>
+    </w:tblStylePr>
+    <w:tblStylePr w:type="band1Horz">
+      <w:tblPr/>
+      <w:tcPr>
+        <w:shd w:val="clear" w:color="auto" w:fill="BDD6EE" w:themeFill="accent5" w:themeFillTint="66"/>
+      </w:tcPr>
+    </w:tblStylePr>
+  </w:style>
 </w:styles>
 </file>
 

</xml_diff>

<commit_message>
Finalisation du diagramme Cas d'Utilisation
Tous les diagrammes seront dans Diagrammes.drawio
</commit_message>
<xml_diff>
--- a/Documentation/LHO - M5 - DT.docx
+++ b/Documentation/LHO - M5 - DT.docx
@@ -1643,7 +1643,21 @@
               <w:rPr>
                 <w:lang w:val="fr-CH" w:bidi="fr-CH"/>
               </w:rPr>
-              <w:t>11 Juin 2026</w:t>
+              <w:t xml:space="preserve">11 </w:t>
+            </w:r>
+            <w:proofErr w:type="gramStart"/>
+            <w:r>
+              <w:rPr>
+                <w:lang w:val="fr-CH" w:bidi="fr-CH"/>
+              </w:rPr>
+              <w:t>Juin</w:t>
+            </w:r>
+            <w:proofErr w:type="gramEnd"/>
+            <w:r>
+              <w:rPr>
+                <w:lang w:val="fr-CH" w:bidi="fr-CH"/>
+              </w:rPr>
+              <w:t xml:space="preserve"> 2026</w:t>
             </w:r>
           </w:p>
         </w:tc>
@@ -1683,7 +1697,21 @@
               <w:rPr>
                 <w:lang w:val="fr-CH" w:bidi="fr-CH"/>
               </w:rPr>
-              <w:t>17 Juin 2026</w:t>
+              <w:t xml:space="preserve">17 </w:t>
+            </w:r>
+            <w:proofErr w:type="gramStart"/>
+            <w:r>
+              <w:rPr>
+                <w:lang w:val="fr-CH" w:bidi="fr-CH"/>
+              </w:rPr>
+              <w:t>Juin</w:t>
+            </w:r>
+            <w:proofErr w:type="gramEnd"/>
+            <w:r>
+              <w:rPr>
+                <w:lang w:val="fr-CH" w:bidi="fr-CH"/>
+              </w:rPr>
+              <w:t xml:space="preserve"> 2026</w:t>
             </w:r>
           </w:p>
         </w:tc>
@@ -1921,13 +1949,7 @@
         <w:pStyle w:val="Titre2"/>
       </w:pPr>
       <w:r>
-        <w:t>2.</w:t>
-      </w:r>
-      <w:r>
-        <w:t>1</w:t>
-      </w:r>
-      <w:r>
-        <w:t xml:space="preserve"> Public cible</w:t>
+        <w:t>2.1 Public cible</w:t>
       </w:r>
     </w:p>
     <w:p>
@@ -2595,14 +2617,84 @@
         <w:tab/>
       </w:r>
     </w:p>
+    <w:p>
+      <w:pPr>
+        <w:pStyle w:val="Titre2"/>
+      </w:pPr>
+      <w:r>
+        <w:rPr>
+          <w:noProof/>
+        </w:rPr>
+        <w:drawing>
+          <wp:anchor distT="0" distB="0" distL="114300" distR="114300" simplePos="0" relativeHeight="251659265" behindDoc="0" locked="0" layoutInCell="1" allowOverlap="1" wp14:anchorId="3439C827" wp14:editId="16EA3344">
+            <wp:simplePos x="0" y="0"/>
+            <wp:positionH relativeFrom="margin">
+              <wp:align>right</wp:align>
+            </wp:positionH>
+            <wp:positionV relativeFrom="paragraph">
+              <wp:posOffset>287655</wp:posOffset>
+            </wp:positionV>
+            <wp:extent cx="5758815" cy="2933700"/>
+            <wp:effectExtent l="0" t="0" r="0" b="0"/>
+            <wp:wrapTopAndBottom/>
+            <wp:docPr id="518016896" name="Image 1"/>
+            <wp:cNvGraphicFramePr>
+              <a:graphicFrameLocks xmlns:a="http://schemas.openxmlformats.org/drawingml/2006/main" noChangeAspect="1"/>
+            </wp:cNvGraphicFramePr>
+            <a:graphic xmlns:a="http://schemas.openxmlformats.org/drawingml/2006/main">
+              <a:graphicData uri="http://schemas.openxmlformats.org/drawingml/2006/picture">
+                <pic:pic xmlns:pic="http://schemas.openxmlformats.org/drawingml/2006/picture">
+                  <pic:nvPicPr>
+                    <pic:cNvPr id="0" name="Picture 1"/>
+                    <pic:cNvPicPr>
+                      <a:picLocks noChangeAspect="1" noChangeArrowheads="1"/>
+                    </pic:cNvPicPr>
+                  </pic:nvPicPr>
+                  <pic:blipFill>
+                    <a:blip r:embed="rId18">
+                      <a:extLst>
+                        <a:ext uri="{28A0092B-C50C-407E-A947-70E740481C1C}">
+                          <a14:useLocalDpi xmlns:a14="http://schemas.microsoft.com/office/drawing/2010/main" val="0"/>
+                        </a:ext>
+                      </a:extLst>
+                    </a:blip>
+                    <a:srcRect/>
+                    <a:stretch>
+                      <a:fillRect/>
+                    </a:stretch>
+                  </pic:blipFill>
+                  <pic:spPr bwMode="auto">
+                    <a:xfrm>
+                      <a:off x="0" y="0"/>
+                      <a:ext cx="5758815" cy="2933700"/>
+                    </a:xfrm>
+                    <a:prstGeom prst="rect">
+                      <a:avLst/>
+                    </a:prstGeom>
+                    <a:noFill/>
+                    <a:ln>
+                      <a:noFill/>
+                    </a:ln>
+                  </pic:spPr>
+                </pic:pic>
+              </a:graphicData>
+            </a:graphic>
+          </wp:anchor>
+        </w:drawing>
+      </w:r>
+      <w:r>
+        <w:t>2.4 Diagramme de cas d’utilisation</w:t>
+      </w:r>
+    </w:p>
+    <w:p/>
     <w:p/>
     <w:sectPr>
-      <w:headerReference w:type="even" r:id="rId18"/>
-      <w:headerReference w:type="default" r:id="rId19"/>
-      <w:footerReference w:type="even" r:id="rId20"/>
-      <w:footerReference w:type="default" r:id="rId21"/>
-      <w:headerReference w:type="first" r:id="rId22"/>
-      <w:footerReference w:type="first" r:id="rId23"/>
+      <w:headerReference w:type="even" r:id="rId19"/>
+      <w:headerReference w:type="default" r:id="rId20"/>
+      <w:footerReference w:type="even" r:id="rId21"/>
+      <w:footerReference w:type="default" r:id="rId22"/>
+      <w:headerReference w:type="first" r:id="rId23"/>
+      <w:footerReference w:type="first" r:id="rId24"/>
       <w:pgSz w:w="11906" w:h="16838"/>
       <w:pgMar w:top="1418" w:right="1134" w:bottom="1985" w:left="1134" w:header="709" w:footer="709" w:gutter="567"/>
       <w:pgNumType w:start="0"/>
@@ -10611,6 +10703,7 @@
   <w:style w:type="character" w:default="1" w:styleId="Policepardfaut">
     <w:name w:val="Default Paragraph Font"/>
     <w:uiPriority w:val="1"/>
+    <w:semiHidden/>
     <w:unhideWhenUsed/>
   </w:style>
   <w:style w:type="table" w:default="1" w:styleId="TableauNormal">

</xml_diff>

<commit_message>
Ajout chapitre Diagramme de classe
Ajout de description, diagramme, légère correction dans .drawio
</commit_message>
<xml_diff>
--- a/Documentation/LHO - M5 - DT.docx
+++ b/Documentation/LHO - M5 - DT.docx
@@ -20,22 +20,15 @@
             <w:ind/>
             <w:rPr/>
           </w:pPr>
+          <w:r/>
           <w:r>
             <mc:AlternateContent>
               <mc:Choice Requires="wpg">
                 <w:drawing>
-                  <wp:anchor xmlns:wp="http://schemas.openxmlformats.org/drawingml/2006/wordprocessingDrawing" xmlns:wp14="http://schemas.microsoft.com/office/word/2010/wordprocessingDrawing" distT="0" distB="0" distL="114300" distR="114300" simplePos="0" relativeHeight="251658240" behindDoc="0" locked="0" layoutInCell="1" allowOverlap="1">
-                    <wp:simplePos x="0" y="0"/>
-                    <wp:positionH relativeFrom="column">
-                      <wp:posOffset>18415</wp:posOffset>
-                    </wp:positionH>
-                    <wp:positionV relativeFrom="paragraph">
-                      <wp:posOffset>153670</wp:posOffset>
-                    </wp:positionV>
-                    <wp:extent cx="5627370" cy="3376295"/>
+                  <wp:inline xmlns:wp="http://schemas.openxmlformats.org/drawingml/2006/wordprocessingDrawing" distT="0" distB="0" distL="0" distR="0">
+                    <wp:extent cx="6042187" cy="3067713"/>
                     <wp:effectExtent l="0" t="0" r="0" b="0"/>
-                    <wp:wrapTopAndBottom/>
-                    <wp:docPr id="2" name="Image 33" descr="17 indicateurs de production à suivre - SupplyChainInfo"/>
+                    <wp:docPr id="2" name=""/>
                     <wp:cNvGraphicFramePr>
                       <a:graphicFrameLocks xmlns:a="http://schemas.openxmlformats.org/drawingml/2006/main" noChangeAspect="1"/>
                     </wp:cNvGraphicFramePr>
@@ -43,7 +36,7 @@
                       <a:graphicData uri="http://schemas.openxmlformats.org/drawingml/2006/picture">
                         <pic:pic xmlns:pic="http://schemas.openxmlformats.org/drawingml/2006/picture">
                           <pic:nvPicPr>
-                            <pic:cNvPr id="0" name="Picture 1" descr="17 indicateurs de production à suivre - SupplyChainInfo"/>
+                            <pic:cNvPr id="2030250953" name=""/>
                             <pic:cNvPicPr>
                               <a:picLocks noChangeAspect="1"/>
                             </pic:cNvPicPr>
@@ -51,31 +44,22 @@
                           </pic:nvPicPr>
                           <pic:blipFill rotWithShape="1">
                             <a:blip r:embed="rId15"/>
+                            <a:srcRect l="5887" t="2888" r="45101" b="54614"/>
                             <a:stretch/>
                           </pic:blipFill>
                           <pic:spPr bwMode="auto">
-                            <a:xfrm>
+                            <a:xfrm flipH="0" flipV="0">
                               <a:off x="0" y="0"/>
-                              <a:ext cx="5627370" cy="3376295"/>
+                              <a:ext cx="6042187" cy="3067712"/>
                             </a:xfrm>
                             <a:prstGeom prst="rect">
                               <a:avLst/>
                             </a:prstGeom>
-                            <a:noFill/>
-                            <a:ln>
-                              <a:noFill/>
-                            </a:ln>
                           </pic:spPr>
                         </pic:pic>
                       </a:graphicData>
                     </a:graphic>
-                    <wp14:sizeRelH relativeFrom="margin">
-                      <wp14:pctWidth>0</wp14:pctWidth>
-                    </wp14:sizeRelH>
-                    <wp14:sizeRelV relativeFrom="margin">
-                      <wp14:pctHeight>0</wp14:pctHeight>
-                    </wp14:sizeRelV>
-                  </wp:anchor>
+                  </wp:inline>
                 </w:drawing>
               </mc:Choice>
               <mc:Fallback>
@@ -99,15 +83,17 @@
                     <v:path o:extrusionok="f" gradientshapeok="t" o:connecttype="rect"/>
                     <o:lock v:ext="edit" aspectratio="t"/>
                   </v:shapetype>
-                  <v:shape id="_x0000_i1" o:spid="_x0000_s1" type="#_x0000_t75" style="position:absolute;z-index:251658240;o:allowoverlap:true;o:allowincell:true;mso-position-horizontal-relative:text;margin-left:1.45pt;mso-position-horizontal:absolute;mso-position-vertical-relative:text;margin-top:12.10pt;mso-position-vertical:absolute;width:443.10pt;height:265.85pt;mso-wrap-distance-left:9.00pt;mso-wrap-distance-top:0.00pt;mso-wrap-distance-right:9.00pt;mso-wrap-distance-bottom:0.00pt;z-index:1;" stroked="f">
-                    <w10:wrap type="topAndBottom"/>
-                    <v:imagedata r:id="rId15" o:title=""/>
+                  <v:shape id="_x0000_i1" o:spid="_x0000_s1" type="#_x0000_t75" style="width:475.76pt;height:241.55pt;mso-wrap-distance-left:0.00pt;mso-wrap-distance-top:0.00pt;mso-wrap-distance-right:0.00pt;mso-wrap-distance-bottom:0.00pt;z-index:1;" stroked="false">
+                    <v:imagedata r:id="rId15" o:title="" croptop="1893f" cropleft="3858f" cropbottom="35792f" cropright="29557f"/>
                     <o:lock v:ext="edit" rotation="t"/>
                   </v:shape>
                 </w:pict>
               </mc:Fallback>
             </mc:AlternateContent>
           </w:r>
+          <w:r/>
+          <w:r/>
+          <w:r/>
           <w:r/>
         </w:p>
         <w:p>
@@ -120,6 +106,47 @@
               <w:bCs/>
               <w:sz w:val="52"/>
               <w:szCs w:val="52"/>
+            </w:rPr>
+          </w:pPr>
+          <w:r>
+            <w:rPr>
+              <w:b/>
+              <w:bCs/>
+              <w:sz w:val="52"/>
+              <w:szCs w:val="52"/>
+              <w:highlight w:val="none"/>
+            </w:rPr>
+          </w:r>
+          <w:r>
+            <w:rPr>
+              <w:b/>
+              <w:bCs/>
+              <w:sz w:val="52"/>
+              <w:szCs w:val="52"/>
+              <w:highlight w:val="none"/>
+            </w:rPr>
+          </w:r>
+          <w:r>
+            <w:rPr>
+              <w:b/>
+              <w:bCs/>
+              <w:sz w:val="52"/>
+              <w:szCs w:val="52"/>
+              <w:highlight w:val="none"/>
+            </w:rPr>
+          </w:r>
+        </w:p>
+        <w:p>
+          <w:pPr>
+            <w:pBdr/>
+            <w:spacing w:after="120" w:line="168" w:lineRule="auto"/>
+            <w:ind/>
+            <w:rPr>
+              <w:b/>
+              <w:bCs/>
+              <w:sz w:val="52"/>
+              <w:szCs w:val="52"/>
+              <w:highlight w:val="none"/>
             </w:rPr>
           </w:pPr>
           <w:r>
@@ -210,6 +237,44 @@
             <w:pBdr/>
             <w:spacing w:after="120" w:line="168" w:lineRule="auto"/>
             <w:ind/>
+            <w:rPr>
+              <w:b/>
+              <w:bCs/>
+              <w:sz w:val="40"/>
+              <w:szCs w:val="40"/>
+            </w:rPr>
+          </w:pPr>
+          <w:r>
+            <w:rPr>
+              <w:b/>
+              <w:bCs/>
+              <w:sz w:val="40"/>
+              <w:szCs w:val="40"/>
+            </w:rPr>
+          </w:r>
+          <w:r>
+            <w:rPr>
+              <w:b/>
+              <w:bCs/>
+              <w:sz w:val="40"/>
+              <w:szCs w:val="40"/>
+            </w:rPr>
+          </w:r>
+          <w:r>
+            <w:rPr>
+              <w:b/>
+              <w:bCs/>
+              <w:sz w:val="40"/>
+              <w:szCs w:val="40"/>
+            </w:rPr>
+          </w:r>
+        </w:p>
+        <w:p>
+          <w:pPr>
+            <w:pBdr/>
+            <w:spacing w:after="120" w:line="168" w:lineRule="auto"/>
+            <w:ind/>
+            <w:jc w:val="right"/>
             <w:rPr>
               <w:b/>
               <w:bCs/>
@@ -531,14 +596,30 @@
               <w:sz w:val="32"/>
               <w:szCs w:val="32"/>
             </w:rPr>
-            <w:br/>
           </w:r>
           <w:r>
             <w:rPr>
               <w:sz w:val="32"/>
               <w:szCs w:val="32"/>
             </w:rPr>
-            <w:br/>
+          </w:r>
+        </w:p>
+        <w:p>
+          <w:pPr>
+            <w:pBdr/>
+            <w:spacing w:after="120" w:line="168" w:lineRule="auto"/>
+            <w:ind/>
+            <w:jc w:val="right"/>
+            <w:rPr>
+              <w:sz w:val="32"/>
+              <w:szCs w:val="32"/>
+            </w:rPr>
+          </w:pPr>
+          <w:r>
+            <w:rPr>
+              <w:sz w:val="32"/>
+              <w:szCs w:val="32"/>
+            </w:rPr>
           </w:r>
           <w:r>
             <w:rPr>
@@ -1713,6 +1794,56 @@
           <w:r>
             <w:rPr>
               <w:lang w:val="fr-CH"/>
+            </w:rPr>
+          </w:r>
+        </w:p>
+        <w:p>
+          <w:pPr>
+            <w:pStyle w:val="1177"/>
+            <w:pBdr/>
+            <w:tabs>
+              <w:tab w:val="right" w:leader="dot" w:pos="9061"/>
+            </w:tabs>
+            <w:spacing/>
+            <w:ind/>
+            <w:rPr>
+              <w:highlight w:val="none"/>
+            </w:rPr>
+          </w:pPr>
+          <w:hyperlink w:tooltip="#_Toc19" w:anchor="_Toc19" w:history="1">
+            <w:r>
+              <w:rPr>
+                <w:rStyle w:val="1175"/>
+              </w:rPr>
+            </w:r>
+            <w:r>
+              <w:rPr>
+                <w:rStyle w:val="1175"/>
+                <w:highlight w:val="none"/>
+                <w:lang w:val="fr-CH"/>
+              </w:rPr>
+              <w:t xml:space="preserve">3.1 Diagramme de Classes</w:t>
+            </w:r>
+            <w:r>
+              <w:rPr>
+                <w:rStyle w:val="1175"/>
+                <w:highlight w:val="none"/>
+              </w:rPr>
+            </w:r>
+            <w:r>
+              <w:tab/>
+            </w:r>
+            <w:r>
+              <w:fldChar w:fldCharType="begin"/>
+              <w:instrText xml:space="preserve">PAGEREF _Toc19 \h</w:instrText>
+              <w:fldChar w:fldCharType="separate"/>
+              <w:t xml:space="preserve">7</w:t>
+              <w:fldChar w:fldCharType="end"/>
+            </w:r>
+          </w:hyperlink>
+          <w:r>
+            <w:rPr>
+              <w:highlight w:val="none"/>
             </w:rPr>
           </w:r>
         </w:p>
@@ -8359,12 +8490,163 @@
           <w:highlight w:val="none"/>
         </w:rPr>
       </w:pPr>
+      <w:r/>
+      <w:bookmarkStart w:id="34" w:name="_Toc19"/>
       <w:r>
         <w:rPr>
           <w:highlight w:val="none"/>
           <w:lang w:val="fr-CH"/>
         </w:rPr>
         <w:t xml:space="preserve">3.1 Diagramme de Classes</w:t>
+      </w:r>
+      <w:r/>
+      <w:bookmarkEnd w:id="34"/>
+      <w:r/>
+      <w:r>
+        <w:rPr>
+          <w:highlight w:val="none"/>
+        </w:rPr>
+      </w:r>
+    </w:p>
+    <w:p>
+      <w:pPr>
+        <w:pBdr>
+          <w:top w:val="none" w:color="000000" w:sz="4" w:space="0"/>
+          <w:left w:val="none" w:color="000000" w:sz="4" w:space="0"/>
+          <w:bottom w:val="none" w:color="000000" w:sz="4" w:space="0"/>
+          <w:right w:val="none" w:color="000000" w:sz="4" w:space="0"/>
+        </w:pBdr>
+        <w:spacing/>
+        <w:ind w:right="0" w:firstLine="0" w:left="0"/>
+        <w:jc w:val="both"/>
+        <w:rPr/>
+      </w:pPr>
+      <w:r>
+        <w:t xml:space="preserve">Le diagramme de classes ci-dessous représente la structure </w:t>
+      </w:r>
+      <w:r>
+        <w:rPr>
+          <w:lang w:val="fr-CH"/>
+        </w:rPr>
+        <w:t xml:space="preserve">des classes </w:t>
+      </w:r>
+      <w:r>
+        <w:t xml:space="preserve">de l'application. Il détaille l'architecture orientée objet, définissant les attributs, les méthodes et les relations entre les différents composants logiciels.</w:t>
+      </w:r>
+      <w:r/>
+    </w:p>
+    <w:p>
+      <w:pPr>
+        <w:pBdr>
+          <w:top w:val="none" w:color="000000" w:sz="4" w:space="0"/>
+          <w:left w:val="none" w:color="000000" w:sz="4" w:space="0"/>
+          <w:bottom w:val="none" w:color="000000" w:sz="4" w:space="0"/>
+          <w:right w:val="none" w:color="000000" w:sz="4" w:space="0"/>
+        </w:pBdr>
+        <w:spacing/>
+        <w:ind w:right="0" w:firstLine="0" w:left="0"/>
+        <w:jc w:val="both"/>
+        <w:rPr/>
+      </w:pPr>
+      <w:r>
+        <w:t xml:space="preserve">Ce modèle sert de plan direct pour le développement (codage) des entités.</w:t>
+      </w:r>
+      <w:r/>
+    </w:p>
+    <w:p>
+      <w:pPr>
+        <w:pBdr/>
+        <w:spacing/>
+        <w:ind/>
+        <w:rPr>
+          <w:highlight w:val="none"/>
+          <w:lang w:val="fr-CH"/>
+        </w:rPr>
+      </w:pPr>
+      <w:r>
+        <w:rPr>
+          <w:highlight w:val="none"/>
+          <w:lang w:val="fr-CH"/>
+        </w:rPr>
+      </w:r>
+      <w:r>
+        <w:rPr>
+          <w:highlight w:val="none"/>
+          <w:lang w:val="fr-CH"/>
+        </w:rPr>
+        <mc:AlternateContent>
+          <mc:Choice Requires="wpg">
+            <w:drawing>
+              <wp:inline xmlns:wp="http://schemas.openxmlformats.org/drawingml/2006/wordprocessingDrawing" distT="0" distB="0" distL="0" distR="0">
+                <wp:extent cx="5484342" cy="2827175"/>
+                <wp:effectExtent l="0" t="0" r="0" b="0"/>
+                <wp:docPr id="5" name=""/>
+                <wp:cNvGraphicFramePr>
+                  <a:graphicFrameLocks xmlns:a="http://schemas.openxmlformats.org/drawingml/2006/main" noChangeAspect="1"/>
+                </wp:cNvGraphicFramePr>
+                <a:graphic xmlns:a="http://schemas.openxmlformats.org/drawingml/2006/main">
+                  <a:graphicData uri="http://schemas.openxmlformats.org/drawingml/2006/picture">
+                    <pic:pic xmlns:pic="http://schemas.openxmlformats.org/drawingml/2006/picture">
+                      <pic:nvPicPr>
+                        <pic:cNvPr id="444468358" name=""/>
+                        <pic:cNvPicPr>
+                          <a:picLocks noChangeAspect="1"/>
+                        </pic:cNvPicPr>
+                        <pic:nvPr/>
+                      </pic:nvPicPr>
+                      <pic:blipFill rotWithShape="1">
+                        <a:blip r:embed="rId18">
+                          <a:extLst>
+                            <a:ext uri="{96DAC541-7B7A-43D3-8B79-37D633B846F1}">
+                              <asvg:svgBlip xmlns:asvg="http://schemas.microsoft.com/office/drawing/2016/SVG/main" r:embed="rId19"/>
+                            </a:ext>
+                          </a:extLst>
+                        </a:blip>
+                        <a:stretch/>
+                      </pic:blipFill>
+                      <pic:spPr bwMode="auto">
+                        <a:xfrm flipH="0" flipV="0">
+                          <a:off x="0" y="0"/>
+                          <a:ext cx="5484342" cy="2827175"/>
+                        </a:xfrm>
+                        <a:prstGeom prst="rect">
+                          <a:avLst/>
+                        </a:prstGeom>
+                      </pic:spPr>
+                    </pic:pic>
+                  </a:graphicData>
+                </a:graphic>
+              </wp:inline>
+            </w:drawing>
+          </mc:Choice>
+          <mc:Fallback>
+            <w:pict>
+              <v:shapetype id="_x0000_t75" coordsize="21600,21600" o:spt="75" o:preferrelative="t" path="m@4@5l@4@11@9@11@9@5xe" filled="f" stroked="f">
+                <v:stroke joinstyle="miter"/>
+                <v:formulas>
+                  <v:f eqn="if lineDrawn pixelLineWidth 0"/>
+                  <v:f eqn="sum @0 1 0"/>
+                  <v:f eqn="sum 0 0 @1"/>
+                  <v:f eqn="prod @2 1 2"/>
+                  <v:f eqn="prod @3 21600 pixelWidth"/>
+                  <v:f eqn="prod @3 21600 pixelHeight"/>
+                  <v:f eqn="sum @0 0 1"/>
+                  <v:f eqn="prod @6 1 2"/>
+                  <v:f eqn="prod @7 21600 pixelWidth"/>
+                  <v:f eqn="sum @8 21600 0"/>
+                  <v:f eqn="prod @7 21600 pixelHeight"/>
+                  <v:f eqn="sum @10 21600 0"/>
+                </v:formulas>
+                <v:path o:extrusionok="f" gradientshapeok="t" o:connecttype="rect"/>
+                <o:lock v:ext="edit" aspectratio="t"/>
+              </v:shapetype>
+              <v:shape id="_x0000_i4" o:spid="_x0000_s4" type="#_x0000_t75" style="width:431.84pt;height:222.61pt;mso-wrap-distance-left:0.00pt;mso-wrap-distance-top:0.00pt;mso-wrap-distance-right:0.00pt;mso-wrap-distance-bottom:0.00pt;z-index:1;" stroked="false">
+                <v:imagedata r:id="rId18" o:title=""/>
+                <o:lock v:ext="edit" rotation="t"/>
+              </v:shape>
+            </w:pict>
+          </mc:Fallback>
+        </mc:AlternateContent>
       </w:r>
       <w:r>
         <w:rPr>
@@ -8375,6 +8657,73 @@
       <w:r>
         <w:rPr>
           <w:highlight w:val="none"/>
+          <w:lang w:val="fr-CH"/>
+        </w:rPr>
+      </w:r>
+      <w:r>
+        <w:rPr>
+          <w:highlight w:val="none"/>
+          <w:lang w:val="fr-CH"/>
+        </w:rPr>
+      </w:r>
+      <w:r>
+        <w:rPr>
+          <w:highlight w:val="none"/>
+          <w:lang w:val="fr-CH"/>
+        </w:rPr>
+      </w:r>
+      <w:r>
+        <w:rPr>
+          <w:highlight w:val="none"/>
+          <w:lang w:val="fr-CH"/>
+        </w:rPr>
+      </w:r>
+      <w:r>
+        <w:rPr>
+          <w:highlight w:val="none"/>
+          <w:lang w:val="fr-CH"/>
+        </w:rPr>
+      </w:r>
+      <w:r>
+        <w:rPr>
+          <w:highlight w:val="none"/>
+          <w:lang w:val="fr-CH"/>
+        </w:rPr>
+      </w:r>
+      <w:r>
+        <w:rPr>
+          <w:highlight w:val="none"/>
+          <w:lang w:val="fr-CH"/>
+        </w:rPr>
+      </w:r>
+      <w:r>
+        <w:rPr>
+          <w:highlight w:val="none"/>
+          <w:lang w:val="fr-CH"/>
+        </w:rPr>
+      </w:r>
+      <w:r>
+        <w:rPr>
+          <w:highlight w:val="none"/>
+          <w:lang w:val="fr-CH"/>
+        </w:rPr>
+      </w:r>
+      <w:r>
+        <w:rPr>
+          <w:highlight w:val="none"/>
+          <w:lang w:val="fr-CH"/>
+        </w:rPr>
+      </w:r>
+      <w:r>
+        <w:rPr>
+          <w:highlight w:val="none"/>
+          <w:lang w:val="fr-CH"/>
+        </w:rPr>
+      </w:r>
+      <w:r>
+        <w:rPr>
+          <w:highlight w:val="none"/>
+          <w:lang w:val="fr-CH"/>
         </w:rPr>
       </w:r>
     </w:p>
@@ -8383,8 +8732,92 @@
         <w:pBdr/>
         <w:spacing/>
         <w:ind/>
-        <w:rPr/>
-      </w:pPr>
+        <w:jc w:val="both"/>
+        <w:rPr>
+          <w:highlight w:val="none"/>
+          <w:lang w:val="fr-CH"/>
+        </w:rPr>
+      </w:pPr>
+      <w:r>
+        <w:rPr>
+          <w:highlight w:val="none"/>
+          <w:lang w:val="fr-CH"/>
+        </w:rPr>
+      </w:r>
+      <w:r>
+        <w:rPr>
+          <w:highlight w:val="none"/>
+          <w:lang w:val="fr-CH"/>
+        </w:rPr>
+      </w:r>
+      <w:r>
+        <w:rPr>
+          <w:highlight w:val="none"/>
+          <w:lang w:val="fr-CH"/>
+        </w:rPr>
+        <w:t xml:space="preserve">La classe TypeTravail joue un rôle particulier dans l'architecture. Elle sert à catégoriser les entrées (ex: "Documentation", "Développement", "Tests" ...).</w:t>
+      </w:r>
+      <w:r>
+        <w:rPr>
+          <w:highlight w:val="none"/>
+          <w:lang w:val="fr-CH"/>
+        </w:rPr>
+        <w:t xml:space="preserve"> </w:t>
+      </w:r>
+      <w:r>
+        <w:t xml:space="preserve">La liste des types de travail disponibles</w:t>
+      </w:r>
+      <w:r>
+        <w:rPr>
+          <w:highlight w:val="none"/>
+          <w:lang w:val="fr-CH"/>
+        </w:rPr>
+        <w:t xml:space="preserve"> </w:t>
+      </w:r>
+      <w:r>
+        <w:t xml:space="preserve">est la même pour toute l'application. Il n'est pas nécessaire de recréer cette liste chaque </w:t>
+      </w:r>
+      <w:r>
+        <w:rPr>
+          <w:lang w:val="fr-CH"/>
+        </w:rPr>
+        <w:t xml:space="preserve">module. </w:t>
+      </w:r>
+      <w:r>
+        <w:rPr>
+          <w:highlight w:val="none"/>
+          <w:lang w:val="fr-CH"/>
+        </w:rPr>
+      </w:r>
+      <w:r>
+        <w:rPr>
+          <w:highlight w:val="none"/>
+          <w:lang w:val="fr-CH"/>
+        </w:rPr>
+      </w:r>
+    </w:p>
+    <w:p>
+      <w:pPr>
+        <w:pBdr/>
+        <w:spacing/>
+        <w:ind/>
+        <w:rPr>
+          <w:highlight w:val="none"/>
+          <w:lang w:val="fr-CH"/>
+        </w:rPr>
+      </w:pPr>
+      <w:r>
+        <w:rPr>
+          <w:highlight w:val="none"/>
+          <w:lang w:val="fr-CH"/>
+        </w:rPr>
+      </w:r>
+      <w:r>
+        <w:rPr>
+          <w:highlight w:val="none"/>
+          <w:lang w:val="fr-CH"/>
+        </w:rPr>
+      </w:r>
       <w:r>
         <w:rPr>
           <w:highlight w:val="none"/>
@@ -8566,13 +8999,7 @@
               <w:rPr>
                 <w:lang w:val="fr-CH"/>
               </w:rPr>
-              <w:t xml:space="preserve"> </w:t>
-            </w:r>
-            <w:r>
-              <w:rPr>
-                <w:lang w:val="fr-CH"/>
-              </w:rPr>
-              <w:t xml:space="preserve">6</w:t>
+              <w:t xml:space="preserve"> 7</w:t>
             </w:r>
             <w:r>
               <w:rPr>

</xml_diff>